<commit_message>
Updated files and methodology
</commit_message>
<xml_diff>
--- a/AR-VR PaaS ver 4.0.docx
+++ b/AR-VR PaaS ver 4.0.docx
@@ -4780,6 +4780,7 @@
           <w:pPr>
             <w:pStyle w:val="TOC1"/>
             <w:tabs>
+              <w:tab w:val="left" w:pos="440"/>
               <w:tab w:val="right" w:leader="dot" w:pos="9350"/>
             </w:tabs>
             <w:rPr>
@@ -4812,12 +4813,27 @@
             </w:rPr>
             <w:fldChar w:fldCharType="separate"/>
           </w:r>
-          <w:hyperlink w:anchor="_Toc33781824" w:history="1">
+          <w:hyperlink w:anchor="_Toc33788282" w:history="1">
             <w:r>
               <w:rPr>
                 <w:rStyle w:val="Hyperlink"/>
                 <w:noProof/>
               </w:rPr>
+              <w:t>1.</w:t>
+            </w:r>
+            <w:r>
+              <w:rPr>
+                <w:rFonts w:cstheme="minorBidi"/>
+                <w:noProof/>
+                <w:lang w:val="en-IN" w:eastAsia="en-IN"/>
+              </w:rPr>
+              <w:tab/>
+            </w:r>
+            <w:r>
+              <w:rPr>
+                <w:rStyle w:val="Hyperlink"/>
+                <w:noProof/>
+              </w:rPr>
               <w:t>ABSTRACT</w:t>
             </w:r>
             <w:r>
@@ -4839,7 +4855,7 @@
                 <w:noProof/>
                 <w:webHidden/>
               </w:rPr>
-              <w:instrText xml:space="preserve"> PAGEREF _Toc33781824 \h </w:instrText>
+              <w:instrText xml:space="preserve"> PAGEREF _Toc33788282 \h </w:instrText>
             </w:r>
             <w:r>
               <w:rPr>
@@ -4860,6 +4876,437 @@
                 <w:webHidden/>
               </w:rPr>
               <w:t>3</w:t>
+            </w:r>
+            <w:r>
+              <w:rPr>
+                <w:noProof/>
+                <w:webHidden/>
+              </w:rPr>
+              <w:fldChar w:fldCharType="end"/>
+            </w:r>
+          </w:hyperlink>
+        </w:p>
+        <w:p>
+          <w:pPr>
+            <w:pStyle w:val="TOC1"/>
+            <w:tabs>
+              <w:tab w:val="left" w:pos="440"/>
+              <w:tab w:val="right" w:leader="dot" w:pos="9350"/>
+            </w:tabs>
+            <w:rPr>
+              <w:rFonts w:cstheme="minorBidi"/>
+              <w:noProof/>
+              <w:lang w:val="en-IN" w:eastAsia="en-IN"/>
+            </w:rPr>
+          </w:pPr>
+          <w:hyperlink w:anchor="_Toc33788283" w:history="1">
+            <w:r>
+              <w:rPr>
+                <w:rStyle w:val="Hyperlink"/>
+                <w:noProof/>
+              </w:rPr>
+              <w:t>2.</w:t>
+            </w:r>
+            <w:r>
+              <w:rPr>
+                <w:rFonts w:cstheme="minorBidi"/>
+                <w:noProof/>
+                <w:lang w:val="en-IN" w:eastAsia="en-IN"/>
+              </w:rPr>
+              <w:tab/>
+            </w:r>
+            <w:r>
+              <w:rPr>
+                <w:rStyle w:val="Hyperlink"/>
+                <w:noProof/>
+              </w:rPr>
+              <w:t>Introduction</w:t>
+            </w:r>
+            <w:r>
+              <w:rPr>
+                <w:noProof/>
+                <w:webHidden/>
+              </w:rPr>
+              <w:tab/>
+            </w:r>
+            <w:r>
+              <w:rPr>
+                <w:noProof/>
+                <w:webHidden/>
+              </w:rPr>
+              <w:fldChar w:fldCharType="begin"/>
+            </w:r>
+            <w:r>
+              <w:rPr>
+                <w:noProof/>
+                <w:webHidden/>
+              </w:rPr>
+              <w:instrText xml:space="preserve"> PAGEREF _Toc33788283 \h </w:instrText>
+            </w:r>
+            <w:r>
+              <w:rPr>
+                <w:noProof/>
+                <w:webHidden/>
+              </w:rPr>
+            </w:r>
+            <w:r>
+              <w:rPr>
+                <w:noProof/>
+                <w:webHidden/>
+              </w:rPr>
+              <w:fldChar w:fldCharType="separate"/>
+            </w:r>
+            <w:r>
+              <w:rPr>
+                <w:noProof/>
+                <w:webHidden/>
+              </w:rPr>
+              <w:t>4</w:t>
+            </w:r>
+            <w:r>
+              <w:rPr>
+                <w:noProof/>
+                <w:webHidden/>
+              </w:rPr>
+              <w:fldChar w:fldCharType="end"/>
+            </w:r>
+          </w:hyperlink>
+        </w:p>
+        <w:p>
+          <w:pPr>
+            <w:pStyle w:val="TOC2"/>
+            <w:tabs>
+              <w:tab w:val="left" w:pos="880"/>
+              <w:tab w:val="right" w:leader="dot" w:pos="9350"/>
+            </w:tabs>
+            <w:rPr>
+              <w:rFonts w:cstheme="minorBidi"/>
+              <w:noProof/>
+              <w:lang w:val="en-IN" w:eastAsia="en-IN"/>
+            </w:rPr>
+          </w:pPr>
+          <w:hyperlink w:anchor="_Toc33788284" w:history="1">
+            <w:r>
+              <w:rPr>
+                <w:rStyle w:val="Hyperlink"/>
+                <w:noProof/>
+              </w:rPr>
+              <w:t>2.1</w:t>
+            </w:r>
+            <w:r>
+              <w:rPr>
+                <w:rFonts w:cstheme="minorBidi"/>
+                <w:noProof/>
+                <w:lang w:val="en-IN" w:eastAsia="en-IN"/>
+              </w:rPr>
+              <w:tab/>
+            </w:r>
+            <w:r>
+              <w:rPr>
+                <w:rStyle w:val="Hyperlink"/>
+                <w:noProof/>
+                <w:shd w:val="clear" w:color="auto" w:fill="FFFFFF"/>
+              </w:rPr>
+              <w:t>Manifestos for Agile Software Development</w:t>
+            </w:r>
+            <w:r>
+              <w:rPr>
+                <w:noProof/>
+                <w:webHidden/>
+              </w:rPr>
+              <w:tab/>
+            </w:r>
+            <w:r>
+              <w:rPr>
+                <w:noProof/>
+                <w:webHidden/>
+              </w:rPr>
+              <w:fldChar w:fldCharType="begin"/>
+            </w:r>
+            <w:r>
+              <w:rPr>
+                <w:noProof/>
+                <w:webHidden/>
+              </w:rPr>
+              <w:instrText xml:space="preserve"> PAGEREF _Toc33788284 \h </w:instrText>
+            </w:r>
+            <w:r>
+              <w:rPr>
+                <w:noProof/>
+                <w:webHidden/>
+              </w:rPr>
+            </w:r>
+            <w:r>
+              <w:rPr>
+                <w:noProof/>
+                <w:webHidden/>
+              </w:rPr>
+              <w:fldChar w:fldCharType="separate"/>
+            </w:r>
+            <w:r>
+              <w:rPr>
+                <w:noProof/>
+                <w:webHidden/>
+              </w:rPr>
+              <w:t>5</w:t>
+            </w:r>
+            <w:r>
+              <w:rPr>
+                <w:noProof/>
+                <w:webHidden/>
+              </w:rPr>
+              <w:fldChar w:fldCharType="end"/>
+            </w:r>
+          </w:hyperlink>
+        </w:p>
+        <w:p>
+          <w:pPr>
+            <w:pStyle w:val="TOC1"/>
+            <w:tabs>
+              <w:tab w:val="left" w:pos="440"/>
+              <w:tab w:val="right" w:leader="dot" w:pos="9350"/>
+            </w:tabs>
+            <w:rPr>
+              <w:rFonts w:cstheme="minorBidi"/>
+              <w:noProof/>
+              <w:lang w:val="en-IN" w:eastAsia="en-IN"/>
+            </w:rPr>
+          </w:pPr>
+          <w:hyperlink w:anchor="_Toc33788285" w:history="1">
+            <w:r>
+              <w:rPr>
+                <w:rStyle w:val="Hyperlink"/>
+                <w:noProof/>
+              </w:rPr>
+              <w:t>3.</w:t>
+            </w:r>
+            <w:r>
+              <w:rPr>
+                <w:rFonts w:cstheme="minorBidi"/>
+                <w:noProof/>
+                <w:lang w:val="en-IN" w:eastAsia="en-IN"/>
+              </w:rPr>
+              <w:tab/>
+            </w:r>
+            <w:r>
+              <w:rPr>
+                <w:rStyle w:val="Hyperlink"/>
+                <w:noProof/>
+              </w:rPr>
+              <w:t>Methodology</w:t>
+            </w:r>
+            <w:r>
+              <w:rPr>
+                <w:noProof/>
+                <w:webHidden/>
+              </w:rPr>
+              <w:tab/>
+            </w:r>
+            <w:r>
+              <w:rPr>
+                <w:noProof/>
+                <w:webHidden/>
+              </w:rPr>
+              <w:fldChar w:fldCharType="begin"/>
+            </w:r>
+            <w:r>
+              <w:rPr>
+                <w:noProof/>
+                <w:webHidden/>
+              </w:rPr>
+              <w:instrText xml:space="preserve"> PAGEREF _Toc33788285 \h </w:instrText>
+            </w:r>
+            <w:r>
+              <w:rPr>
+                <w:noProof/>
+                <w:webHidden/>
+              </w:rPr>
+            </w:r>
+            <w:r>
+              <w:rPr>
+                <w:noProof/>
+                <w:webHidden/>
+              </w:rPr>
+              <w:fldChar w:fldCharType="separate"/>
+            </w:r>
+            <w:r>
+              <w:rPr>
+                <w:noProof/>
+                <w:webHidden/>
+              </w:rPr>
+              <w:t>6</w:t>
+            </w:r>
+            <w:r>
+              <w:rPr>
+                <w:noProof/>
+                <w:webHidden/>
+              </w:rPr>
+              <w:fldChar w:fldCharType="end"/>
+            </w:r>
+          </w:hyperlink>
+        </w:p>
+        <w:p>
+          <w:pPr>
+            <w:pStyle w:val="TOC1"/>
+            <w:tabs>
+              <w:tab w:val="left" w:pos="440"/>
+              <w:tab w:val="right" w:leader="dot" w:pos="9350"/>
+            </w:tabs>
+            <w:rPr>
+              <w:rFonts w:cstheme="minorBidi"/>
+              <w:noProof/>
+              <w:lang w:val="en-IN" w:eastAsia="en-IN"/>
+            </w:rPr>
+          </w:pPr>
+          <w:hyperlink w:anchor="_Toc33788286" w:history="1">
+            <w:r>
+              <w:rPr>
+                <w:rStyle w:val="Hyperlink"/>
+                <w:noProof/>
+              </w:rPr>
+              <w:t>4.</w:t>
+            </w:r>
+            <w:r>
+              <w:rPr>
+                <w:rFonts w:cstheme="minorBidi"/>
+                <w:noProof/>
+                <w:lang w:val="en-IN" w:eastAsia="en-IN"/>
+              </w:rPr>
+              <w:tab/>
+            </w:r>
+            <w:r>
+              <w:rPr>
+                <w:rStyle w:val="Hyperlink"/>
+                <w:noProof/>
+              </w:rPr>
+              <w:t>Objective and Aim</w:t>
+            </w:r>
+            <w:r>
+              <w:rPr>
+                <w:noProof/>
+                <w:webHidden/>
+              </w:rPr>
+              <w:tab/>
+            </w:r>
+            <w:r>
+              <w:rPr>
+                <w:noProof/>
+                <w:webHidden/>
+              </w:rPr>
+              <w:fldChar w:fldCharType="begin"/>
+            </w:r>
+            <w:r>
+              <w:rPr>
+                <w:noProof/>
+                <w:webHidden/>
+              </w:rPr>
+              <w:instrText xml:space="preserve"> PAGEREF _Toc33788286 \h </w:instrText>
+            </w:r>
+            <w:r>
+              <w:rPr>
+                <w:noProof/>
+                <w:webHidden/>
+              </w:rPr>
+            </w:r>
+            <w:r>
+              <w:rPr>
+                <w:noProof/>
+                <w:webHidden/>
+              </w:rPr>
+              <w:fldChar w:fldCharType="separate"/>
+            </w:r>
+            <w:r>
+              <w:rPr>
+                <w:noProof/>
+                <w:webHidden/>
+              </w:rPr>
+              <w:t>7</w:t>
+            </w:r>
+            <w:r>
+              <w:rPr>
+                <w:noProof/>
+                <w:webHidden/>
+              </w:rPr>
+              <w:fldChar w:fldCharType="end"/>
+            </w:r>
+          </w:hyperlink>
+        </w:p>
+        <w:p>
+          <w:pPr>
+            <w:pStyle w:val="TOC1"/>
+            <w:tabs>
+              <w:tab w:val="left" w:pos="440"/>
+              <w:tab w:val="right" w:leader="dot" w:pos="9350"/>
+            </w:tabs>
+            <w:rPr>
+              <w:rFonts w:cstheme="minorBidi"/>
+              <w:noProof/>
+              <w:lang w:val="en-IN" w:eastAsia="en-IN"/>
+            </w:rPr>
+          </w:pPr>
+          <w:hyperlink w:anchor="_Toc33788287" w:history="1">
+            <w:r>
+              <w:rPr>
+                <w:rStyle w:val="Hyperlink"/>
+                <w:noProof/>
+              </w:rPr>
+              <w:t>5.</w:t>
+            </w:r>
+            <w:r>
+              <w:rPr>
+                <w:rFonts w:cstheme="minorBidi"/>
+                <w:noProof/>
+                <w:lang w:val="en-IN" w:eastAsia="en-IN"/>
+              </w:rPr>
+              <w:tab/>
+            </w:r>
+            <w:r>
+              <w:rPr>
+                <w:rStyle w:val="Hyperlink"/>
+                <w:noProof/>
+              </w:rPr>
+              <w:t>Requirements (as for now)</w:t>
+            </w:r>
+            <w:r>
+              <w:rPr>
+                <w:noProof/>
+                <w:webHidden/>
+              </w:rPr>
+              <w:tab/>
+            </w:r>
+            <w:r>
+              <w:rPr>
+                <w:noProof/>
+                <w:webHidden/>
+              </w:rPr>
+              <w:fldChar w:fldCharType="begin"/>
+            </w:r>
+            <w:r>
+              <w:rPr>
+                <w:noProof/>
+                <w:webHidden/>
+              </w:rPr>
+              <w:instrText xml:space="preserve"> PAGEREF _Toc33788287 \h </w:instrText>
+            </w:r>
+            <w:r>
+              <w:rPr>
+                <w:noProof/>
+                <w:webHidden/>
+              </w:rPr>
+            </w:r>
+            <w:r>
+              <w:rPr>
+                <w:noProof/>
+                <w:webHidden/>
+              </w:rPr>
+              <w:fldChar w:fldCharType="separate"/>
+            </w:r>
+            <w:r>
+              <w:rPr>
+                <w:noProof/>
+                <w:webHidden/>
+              </w:rPr>
+              <w:t>7</w:t>
             </w:r>
             <w:r>
               <w:rPr>
@@ -4882,13 +5329,13 @@
               <w:lang w:val="en-IN" w:eastAsia="en-IN"/>
             </w:rPr>
           </w:pPr>
-          <w:hyperlink w:anchor="_Toc33781825" w:history="1">
+          <w:hyperlink w:anchor="_Toc33788288" w:history="1">
             <w:r>
               <w:rPr>
                 <w:rStyle w:val="Hyperlink"/>
                 <w:noProof/>
               </w:rPr>
-              <w:t>Introduction</w:t>
+              <w:t>6. Data flow Diagrams</w:t>
             </w:r>
             <w:r>
               <w:rPr>
@@ -4909,7 +5356,7 @@
                 <w:noProof/>
                 <w:webHidden/>
               </w:rPr>
-              <w:instrText xml:space="preserve"> PAGEREF _Toc33781825 \h </w:instrText>
+              <w:instrText xml:space="preserve"> PAGEREF _Toc33788288 \h </w:instrText>
             </w:r>
             <w:r>
               <w:rPr>
@@ -4929,7 +5376,7 @@
                 <w:noProof/>
                 <w:webHidden/>
               </w:rPr>
-              <w:t>4</w:t>
+              <w:t>8</w:t>
             </w:r>
             <w:r>
               <w:rPr>
@@ -4952,14 +5399,7 @@
               <w:lang w:val="en-IN" w:eastAsia="en-IN"/>
             </w:rPr>
           </w:pPr>
-          <w:hyperlink w:anchor="_Toc33781826" w:history="1">
-            <w:r>
-              <w:rPr>
-                <w:rStyle w:val="Hyperlink"/>
-                <w:noProof/>
-              </w:rPr>
-              <w:t>Objective and Aim</w:t>
-            </w:r>
+          <w:hyperlink w:anchor="_Toc33788289" w:history="1">
             <w:r>
               <w:rPr>
                 <w:noProof/>
@@ -4979,7 +5419,7 @@
                 <w:noProof/>
                 <w:webHidden/>
               </w:rPr>
-              <w:instrText xml:space="preserve"> PAGEREF _Toc33781826 \h </w:instrText>
+              <w:instrText xml:space="preserve"> PAGEREF _Toc33788289 \h </w:instrText>
             </w:r>
             <w:r>
               <w:rPr>
@@ -4999,7 +5439,7 @@
                 <w:noProof/>
                 <w:webHidden/>
               </w:rPr>
-              <w:t>6</w:t>
+              <w:t>9</w:t>
             </w:r>
             <w:r>
               <w:rPr>
@@ -5022,13 +5462,13 @@
               <w:lang w:val="en-IN" w:eastAsia="en-IN"/>
             </w:rPr>
           </w:pPr>
-          <w:hyperlink w:anchor="_Toc33781827" w:history="1">
+          <w:hyperlink w:anchor="_Toc33788290" w:history="1">
             <w:r>
               <w:rPr>
                 <w:rStyle w:val="Hyperlink"/>
                 <w:noProof/>
               </w:rPr>
-              <w:t>Requirements (as for now)</w:t>
+              <w:t>Statistics</w:t>
             </w:r>
             <w:r>
               <w:rPr>
@@ -5049,148 +5489,7 @@
                 <w:noProof/>
                 <w:webHidden/>
               </w:rPr>
-              <w:instrText xml:space="preserve"> PAGEREF _Toc33781827 \h </w:instrText>
-            </w:r>
-            <w:r>
-              <w:rPr>
-                <w:noProof/>
-                <w:webHidden/>
-              </w:rPr>
-            </w:r>
-            <w:r>
-              <w:rPr>
-                <w:noProof/>
-                <w:webHidden/>
-              </w:rPr>
-              <w:fldChar w:fldCharType="separate"/>
-            </w:r>
-            <w:r>
-              <w:rPr>
-                <w:noProof/>
-                <w:webHidden/>
-              </w:rPr>
-              <w:t>7</w:t>
-            </w:r>
-            <w:r>
-              <w:rPr>
-                <w:noProof/>
-                <w:webHidden/>
-              </w:rPr>
-              <w:fldChar w:fldCharType="end"/>
-            </w:r>
-          </w:hyperlink>
-        </w:p>
-        <w:p>
-          <w:pPr>
-            <w:pStyle w:val="TOC1"/>
-            <w:tabs>
-              <w:tab w:val="right" w:leader="dot" w:pos="9350"/>
-            </w:tabs>
-            <w:rPr>
-              <w:rFonts w:cstheme="minorBidi"/>
-              <w:noProof/>
-              <w:lang w:val="en-IN" w:eastAsia="en-IN"/>
-            </w:rPr>
-          </w:pPr>
-          <w:hyperlink w:anchor="_Toc33781828" w:history="1">
-            <w:r>
-              <w:rPr>
-                <w:rStyle w:val="Hyperlink"/>
-                <w:noProof/>
-              </w:rPr>
-              <w:t>Statistics:</w:t>
-            </w:r>
-            <w:r>
-              <w:rPr>
-                <w:noProof/>
-                <w:webHidden/>
-              </w:rPr>
-              <w:tab/>
-            </w:r>
-            <w:r>
-              <w:rPr>
-                <w:noProof/>
-                <w:webHidden/>
-              </w:rPr>
-              <w:fldChar w:fldCharType="begin"/>
-            </w:r>
-            <w:r>
-              <w:rPr>
-                <w:noProof/>
-                <w:webHidden/>
-              </w:rPr>
-              <w:instrText xml:space="preserve"> PAGEREF _Toc33781828 \h </w:instrText>
-            </w:r>
-            <w:r>
-              <w:rPr>
-                <w:noProof/>
-                <w:webHidden/>
-              </w:rPr>
-            </w:r>
-            <w:r>
-              <w:rPr>
-                <w:noProof/>
-                <w:webHidden/>
-              </w:rPr>
-              <w:fldChar w:fldCharType="separate"/>
-            </w:r>
-            <w:r>
-              <w:rPr>
-                <w:noProof/>
-                <w:webHidden/>
-              </w:rPr>
-              <w:t>8</w:t>
-            </w:r>
-            <w:r>
-              <w:rPr>
-                <w:noProof/>
-                <w:webHidden/>
-              </w:rPr>
-              <w:fldChar w:fldCharType="end"/>
-            </w:r>
-          </w:hyperlink>
-        </w:p>
-        <w:p>
-          <w:pPr>
-            <w:pStyle w:val="TOC1"/>
-            <w:tabs>
-              <w:tab w:val="right" w:leader="dot" w:pos="9350"/>
-            </w:tabs>
-            <w:rPr>
-              <w:rFonts w:cstheme="minorBidi"/>
-              <w:noProof/>
-              <w:lang w:val="en-IN" w:eastAsia="en-IN"/>
-            </w:rPr>
-          </w:pPr>
-          <w:hyperlink w:anchor="_Toc33781829" w:history="1">
-            <w:r>
-              <w:rPr>
-                <w:rStyle w:val="Hyperlink"/>
-                <w:noProof/>
-                <w:shd w:val="clear" w:color="auto" w:fill="FFFFFF"/>
-              </w:rPr>
-              <w:t>Manifestos for Agile Software Development</w:t>
-            </w:r>
-            <w:r>
-              <w:rPr>
-                <w:noProof/>
-                <w:webHidden/>
-              </w:rPr>
-              <w:tab/>
-            </w:r>
-            <w:r>
-              <w:rPr>
-                <w:noProof/>
-                <w:webHidden/>
-              </w:rPr>
-              <w:fldChar w:fldCharType="begin"/>
-            </w:r>
-            <w:r>
-              <w:rPr>
-                <w:noProof/>
-                <w:webHidden/>
-              </w:rPr>
-              <w:instrText xml:space="preserve"> PAGEREF _Toc33781829 \h </w:instrText>
+              <w:instrText xml:space="preserve"> PAGEREF _Toc33788290 \h </w:instrText>
             </w:r>
             <w:r>
               <w:rPr>
@@ -5231,8 +5530,6 @@
             <w:fldChar w:fldCharType="end"/>
           </w:r>
         </w:p>
-        <w:bookmarkStart w:id="0" w:name="_GoBack" w:displacedByCustomXml="next"/>
-        <w:bookmarkEnd w:id="0" w:displacedByCustomXml="next"/>
       </w:sdtContent>
     </w:sdt>
     <w:p>
@@ -5249,21 +5546,8 @@
       <w:pPr>
         <w:pStyle w:val="Heading1"/>
       </w:pPr>
-    </w:p>
-    <w:p>
-      <w:pPr>
-        <w:pStyle w:val="Heading1"/>
-      </w:pPr>
-    </w:p>
-    <w:p>
-      <w:pPr>
-        <w:pStyle w:val="Heading1"/>
-      </w:pPr>
-    </w:p>
-    <w:p>
-      <w:pPr>
-        <w:pStyle w:val="Heading1"/>
-      </w:pPr>
+      <w:bookmarkStart w:id="0" w:name="_GoBack"/>
+      <w:bookmarkEnd w:id="0"/>
     </w:p>
     <w:p>
       <w:pPr>
@@ -5312,11 +5596,17 @@
     </w:p>
     <w:p/>
     <w:p/>
+    <w:p/>
     <w:p>
       <w:pPr>
         <w:pStyle w:val="Heading1"/>
-      </w:pPr>
-      <w:bookmarkStart w:id="1" w:name="_Toc33781824"/>
+        <w:numPr>
+          <w:ilvl w:val="0"/>
+          <w:numId w:val="8"/>
+        </w:numPr>
+        <w:ind w:left="284"/>
+      </w:pPr>
+      <w:bookmarkStart w:id="1" w:name="_Toc33788282"/>
       <w:r>
         <w:t>ABSTRACT</w:t>
       </w:r>
@@ -5672,8 +5962,13 @@
     <w:p>
       <w:pPr>
         <w:pStyle w:val="Heading1"/>
-      </w:pPr>
-      <w:bookmarkStart w:id="2" w:name="_Toc33781825"/>
+        <w:numPr>
+          <w:ilvl w:val="0"/>
+          <w:numId w:val="8"/>
+        </w:numPr>
+        <w:ind w:left="426" w:hanging="426"/>
+      </w:pPr>
+      <w:bookmarkStart w:id="2" w:name="_Toc33788283"/>
       <w:r>
         <w:t>Introduction</w:t>
       </w:r>
@@ -5685,11 +5980,7 @@
         <w:t xml:space="preserve">The field of software development and management has significantly grown in the past ten years. At a point in time, the basic need of common populous was to just sort out their grocery lists but today, software in itself have become a major part of everyone’s day to day life. Innovations and changes in computer software are a very common occurrence </w:t>
       </w:r>
       <w:r>
-        <w:t xml:space="preserve">in this time. This is all because the users around the </w:t>
-      </w:r>
-      <w:r>
-        <w:lastRenderedPageBreak/>
-        <w:t xml:space="preserve">globe today, are driven by the zeal of living life virtually than in reality. As such, the concept of </w:t>
+        <w:t xml:space="preserve">in this time. This is all because the users around the globe today, are driven by the zeal of living life virtually than in reality. As such, the concept of </w:t>
       </w:r>
       <w:r>
         <w:rPr>
@@ -5855,7 +6146,6 @@
     </w:p>
     <w:p>
       <w:r>
-        <w:lastRenderedPageBreak/>
         <w:t>Additional services provided o</w:t>
       </w:r>
       <w:r>
@@ -5899,29 +6189,438 @@
       <w:r>
         <w:t xml:space="preserve"> </w:t>
       </w:r>
+    </w:p>
+    <w:p/>
+    <w:p>
+      <w:pPr>
+        <w:pStyle w:val="Heading2"/>
+        <w:numPr>
+          <w:ilvl w:val="1"/>
+          <w:numId w:val="8"/>
+        </w:numPr>
+        <w:ind w:left="426" w:hanging="426"/>
+        <w:rPr>
+          <w:shd w:val="clear" w:color="auto" w:fill="FFFFFF"/>
+        </w:rPr>
+      </w:pPr>
+      <w:bookmarkStart w:id="3" w:name="_Toc33788284"/>
+      <w:r>
+        <w:rPr>
+          <w:shd w:val="clear" w:color="auto" w:fill="FFFFFF"/>
+        </w:rPr>
+        <w:t>Manifestos for Agile Software Development</w:t>
+      </w:r>
+      <w:bookmarkEnd w:id="3"/>
+    </w:p>
+    <w:p>
+      <w:r>
+        <w:t>The agile manifestos include four of the most important values</w:t>
+      </w:r>
+      <w:r>
+        <w:t xml:space="preserve"> for development,</w:t>
+      </w:r>
+      <w:r>
+        <w:t xml:space="preserve"> regulating customer satisfaction as well as ensuring flexibility </w:t>
+      </w:r>
+      <w:r>
+        <w:t>towards changes</w:t>
+      </w:r>
+      <w:r>
+        <w:t xml:space="preserve"> </w:t>
+      </w:r>
+      <w:r>
+        <w:t>throughout</w:t>
+      </w:r>
+      <w:r>
+        <w:t>. Our software</w:t>
+      </w:r>
+      <w:r>
+        <w:t xml:space="preserve"> follows all the values and principles as per listed under agile manifestos and ensures optimal quality of service towards the customers whilst non-compromising the integrity of the developer as well as the software.</w:t>
+      </w:r>
+    </w:p>
+    <w:p>
+      <w:pPr>
+        <w:pStyle w:val="ListParagraph"/>
+        <w:numPr>
+          <w:ilvl w:val="2"/>
+          <w:numId w:val="8"/>
+        </w:numPr>
+      </w:pPr>
+      <w:r>
+        <w:rPr>
+          <w:b/>
+        </w:rPr>
+        <w:t>Individuals and interactions</w:t>
+      </w:r>
+      <w:r>
+        <w:t> over processes and tools</w:t>
+      </w:r>
+      <w:r>
+        <w:t xml:space="preserve">: </w:t>
+      </w:r>
+      <w:r>
+        <w:t xml:space="preserve">The AR-VR PaaS strictly follows one agenda, i.e. providing AR-VR services to every consumer without biasness towards hardware. All the processes and tools used in the development are regulated optimally, keeping in mind the needs of the consumer base. </w:t>
+      </w:r>
+    </w:p>
+    <w:p>
+      <w:pPr>
+        <w:pStyle w:val="ListParagraph"/>
+        <w:numPr>
+          <w:ilvl w:val="2"/>
+          <w:numId w:val="8"/>
+        </w:numPr>
+      </w:pPr>
+      <w:r>
+        <w:rPr>
+          <w:b/>
+        </w:rPr>
+        <w:t>Working software</w:t>
+      </w:r>
+      <w:r>
+        <w:t> over comprehensive documentation</w:t>
+      </w:r>
+      <w:r>
+        <w:t>: Practicality is one of the foremost module of this project. Providing consumers with a service to model their imagination is our main goal. Agile manifestos lean towards working software more than documentation. Even though documentation is a tedious task, we strive in creating a balance between every phase of development. From documentation to the working model each and every task is taken care optimally without hindering the other.</w:t>
+      </w:r>
+    </w:p>
+    <w:p>
+      <w:pPr>
+        <w:pStyle w:val="ListParagraph"/>
+        <w:numPr>
+          <w:ilvl w:val="2"/>
+          <w:numId w:val="8"/>
+        </w:numPr>
+      </w:pPr>
+      <w:r>
+        <w:rPr>
+          <w:b/>
+        </w:rPr>
+        <w:t>Customer collaboration</w:t>
+      </w:r>
+      <w:r>
+        <w:t> over contract negotiation</w:t>
+      </w:r>
+      <w:r>
+        <w:t xml:space="preserve">: Customer collaboration is a must in developing the most efficient software. Our platform will directly interact with the consumers at every point of working and </w:t>
+      </w:r>
+      <w:r>
+        <w:t>keep them updated on development of the product, as well as the working of every phase.</w:t>
+      </w:r>
+    </w:p>
+    <w:p>
+      <w:pPr>
+        <w:pStyle w:val="ListParagraph"/>
+        <w:numPr>
+          <w:ilvl w:val="2"/>
+          <w:numId w:val="8"/>
+        </w:numPr>
+      </w:pPr>
+      <w:r>
+        <w:rPr>
+          <w:b/>
+        </w:rPr>
+        <w:t xml:space="preserve"> R</w:t>
+      </w:r>
+      <w:r>
+        <w:rPr>
+          <w:b/>
+        </w:rPr>
+        <w:t>esponding to change</w:t>
+      </w:r>
+      <w:r>
+        <w:t> over following a plan</w:t>
+      </w:r>
+      <w:r>
+        <w:t xml:space="preserve">: A customer is very prone to change his/her ideas in the midst of development phase. Our platform supports as well as encourages the consumers to flow their ideas freely. The development </w:t>
+      </w:r>
+      <w:r>
+        <w:t>will always be in close collaboration with th</w:t>
+      </w:r>
+      <w:r>
+        <w:t>e consumer and will always be flexible towards changes.</w:t>
+      </w:r>
+    </w:p>
+    <w:p>
+      <w:pPr>
+        <w:pStyle w:val="Body"/>
+        <w:rPr>
+          <w:rFonts w:ascii="Calibri" w:hAnsi="Calibri" w:cs="Calibri"/>
+        </w:rPr>
+      </w:pPr>
+    </w:p>
+    <w:p>
+      <w:pPr>
+        <w:pStyle w:val="Body"/>
+        <w:rPr>
+          <w:rFonts w:ascii="Calibri" w:hAnsi="Calibri" w:cs="Calibri"/>
+        </w:rPr>
+      </w:pPr>
+    </w:p>
+    <w:p>
+      <w:pPr>
+        <w:pStyle w:val="Body"/>
+        <w:rPr>
+          <w:rFonts w:ascii="Calibri" w:hAnsi="Calibri" w:cs="Calibri"/>
+        </w:rPr>
+      </w:pPr>
+    </w:p>
+    <w:p>
+      <w:pPr>
+        <w:pStyle w:val="Heading1"/>
+        <w:numPr>
+          <w:ilvl w:val="0"/>
+          <w:numId w:val="8"/>
+        </w:numPr>
+        <w:ind w:left="284" w:hanging="284"/>
+      </w:pPr>
+      <w:bookmarkStart w:id="4" w:name="_Toc33788285"/>
+      <w:r>
+        <w:t>Methodology</w:t>
+      </w:r>
+      <w:bookmarkEnd w:id="4"/>
+    </w:p>
+    <w:p>
+      <w:pPr>
+        <w:pStyle w:val="Body"/>
+        <w:rPr>
+          <w:rFonts w:ascii="Calibri" w:hAnsi="Calibri" w:cs="Calibri"/>
+        </w:rPr>
+      </w:pPr>
+      <w:r>
+        <w:rPr>
+          <w:rFonts w:ascii="Calibri" w:hAnsi="Calibri" w:cs="Calibri"/>
+        </w:rPr>
+        <w:t>We are using FDD (Feature Driven Development) methodology to develop our project as it is the best fit to develop project with multiple features, following this methodology will allow us to add new features into existing project thus making it more feature rich and increasing its functionalities over time. FDD is a combination of iterative and incremental software development process. The development under FDD is carried out on client valued functionality and client’s perspective.</w:t>
+      </w:r>
+    </w:p>
+    <w:p>
+      <w:pPr>
+        <w:pStyle w:val="Body"/>
+        <w:rPr>
+          <w:rFonts w:ascii="Calibri" w:hAnsi="Calibri" w:cs="Calibri"/>
+        </w:rPr>
+      </w:pPr>
+    </w:p>
+    <w:p>
+      <w:pPr>
+        <w:pStyle w:val="Body"/>
+        <w:rPr>
+          <w:rFonts w:ascii="Calibri" w:hAnsi="Calibri" w:cs="Calibri"/>
+        </w:rPr>
+      </w:pPr>
+      <w:r>
+        <w:rPr>
+          <w:rFonts w:ascii="Calibri" w:hAnsi="Calibri" w:cs="Calibri"/>
+        </w:rPr>
+        <w:t>Development under FDD initiates with a deep understanding of the scope and context of the system and detailed models are created at each level for peer review and all the models are progressively merged into an overall wholesome model.</w:t>
+      </w:r>
+    </w:p>
+    <w:p>
+      <w:pPr>
+        <w:pStyle w:val="Body"/>
+        <w:rPr>
+          <w:rFonts w:ascii="Calibri" w:hAnsi="Calibri" w:cs="Calibri"/>
+        </w:rPr>
+      </w:pPr>
+    </w:p>
+    <w:p>
+      <w:pPr>
+        <w:pStyle w:val="Body"/>
+        <w:rPr>
+          <w:rFonts w:ascii="Calibri" w:hAnsi="Calibri" w:cs="Calibri"/>
+          <w:b/>
+          <w:bCs/>
+        </w:rPr>
+      </w:pPr>
+      <w:r>
+        <w:rPr>
+          <w:rFonts w:ascii="Calibri" w:hAnsi="Calibri" w:cs="Calibri"/>
+          <w:b/>
+          <w:bCs/>
+        </w:rPr>
+        <w:t xml:space="preserve">Phase </w:t>
+      </w:r>
+      <w:proofErr w:type="gramStart"/>
+      <w:r>
+        <w:rPr>
+          <w:rFonts w:ascii="Calibri" w:hAnsi="Calibri" w:cs="Calibri"/>
+          <w:b/>
+          <w:bCs/>
+        </w:rPr>
+        <w:t>1 :</w:t>
+      </w:r>
+      <w:proofErr w:type="gramEnd"/>
+      <w:r>
+        <w:rPr>
+          <w:rFonts w:ascii="Calibri" w:hAnsi="Calibri" w:cs="Calibri"/>
+          <w:b/>
+          <w:bCs/>
+        </w:rPr>
+        <w:t xml:space="preserve"> Building Features List</w:t>
+      </w:r>
+    </w:p>
+    <w:p>
+      <w:pPr>
+        <w:pStyle w:val="Body"/>
+        <w:numPr>
+          <w:ilvl w:val="0"/>
+          <w:numId w:val="10"/>
+        </w:numPr>
+        <w:rPr>
+          <w:rFonts w:ascii="Calibri" w:hAnsi="Calibri" w:cs="Calibri"/>
+        </w:rPr>
+      </w:pPr>
+      <w:r>
+        <w:rPr>
+          <w:rFonts w:ascii="Calibri" w:hAnsi="Calibri" w:cs="Calibri"/>
+        </w:rPr>
+        <w:t>Pre-made drag and drop packages of various items and objects that can be used to create new content</w:t>
+      </w:r>
+    </w:p>
+    <w:p>
+      <w:pPr>
+        <w:pStyle w:val="Body"/>
+        <w:numPr>
+          <w:ilvl w:val="0"/>
+          <w:numId w:val="10"/>
+        </w:numPr>
+        <w:rPr>
+          <w:rFonts w:ascii="Calibri" w:hAnsi="Calibri" w:cs="Calibri"/>
+        </w:rPr>
+      </w:pPr>
+      <w:r>
+        <w:rPr>
+          <w:rFonts w:ascii="Calibri" w:hAnsi="Calibri" w:cs="Calibri"/>
+        </w:rPr>
+        <w:t>User can create his/her things/object for their content</w:t>
+      </w:r>
+    </w:p>
+    <w:p>
+      <w:pPr>
+        <w:pStyle w:val="Body"/>
+        <w:numPr>
+          <w:ilvl w:val="0"/>
+          <w:numId w:val="10"/>
+        </w:numPr>
+        <w:rPr>
+          <w:rFonts w:ascii="Calibri" w:hAnsi="Calibri" w:cs="Calibri"/>
+        </w:rPr>
+      </w:pPr>
+      <w:r>
+        <w:rPr>
+          <w:rFonts w:ascii="Calibri" w:hAnsi="Calibri" w:cs="Calibri"/>
+        </w:rPr>
+        <w:t>Clicking pictures from various angles and render it into VR image</w:t>
+      </w:r>
+    </w:p>
+    <w:p>
+      <w:pPr>
+        <w:pStyle w:val="Body"/>
+        <w:numPr>
+          <w:ilvl w:val="0"/>
+          <w:numId w:val="10"/>
+        </w:numPr>
+        <w:rPr>
+          <w:rFonts w:ascii="Calibri" w:hAnsi="Calibri" w:cs="Calibri"/>
+        </w:rPr>
+      </w:pPr>
+      <w:r>
+        <w:rPr>
+          <w:rFonts w:ascii="Calibri" w:hAnsi="Calibri" w:cs="Calibri"/>
+        </w:rPr>
+        <w:t>Access to the service on low end devices</w:t>
+      </w:r>
+    </w:p>
+    <w:p>
+      <w:pPr>
+        <w:pStyle w:val="Body"/>
+        <w:numPr>
+          <w:ilvl w:val="0"/>
+          <w:numId w:val="10"/>
+        </w:numPr>
+        <w:rPr>
+          <w:rFonts w:ascii="Calibri" w:hAnsi="Calibri" w:cs="Calibri"/>
+        </w:rPr>
+      </w:pPr>
+      <w:r>
+        <w:rPr>
+          <w:rFonts w:ascii="Calibri" w:hAnsi="Calibri" w:cs="Calibri"/>
+        </w:rPr>
+        <w:t>Generate and display AR-VR content in real</w:t>
+      </w:r>
+      <w:r>
+        <w:rPr>
+          <w:rFonts w:ascii="Calibri" w:hAnsi="Calibri" w:cs="Calibri"/>
+        </w:rPr>
+        <w:t xml:space="preserve"> </w:t>
+      </w:r>
+      <w:r>
+        <w:rPr>
+          <w:rFonts w:ascii="Calibri" w:hAnsi="Calibri" w:cs="Calibri"/>
+        </w:rPr>
+        <w:t>time (processing done on the servers)</w:t>
+      </w:r>
+    </w:p>
+    <w:p>
+      <w:pPr>
+        <w:pStyle w:val="Body"/>
+        <w:numPr>
+          <w:ilvl w:val="0"/>
+          <w:numId w:val="10"/>
+        </w:numPr>
+        <w:rPr>
+          <w:rFonts w:ascii="Calibri" w:hAnsi="Calibri" w:cs="Calibri"/>
+        </w:rPr>
+      </w:pPr>
+      <w:r>
+        <w:rPr>
+          <w:rFonts w:ascii="Calibri" w:hAnsi="Calibri" w:cs="Calibri"/>
+        </w:rPr>
+        <w:t>Marketplace to trade content and generate revenue</w:t>
+      </w:r>
+    </w:p>
+    <w:p>
+      <w:pPr>
+        <w:pStyle w:val="Body"/>
+        <w:numPr>
+          <w:ilvl w:val="0"/>
+          <w:numId w:val="10"/>
+        </w:numPr>
+        <w:rPr>
+          <w:rFonts w:ascii="Calibri" w:hAnsi="Calibri" w:cs="Calibri"/>
+        </w:rPr>
+      </w:pPr>
     </w:p>
     <w:p/>
     <w:p/>
+    <w:p/>
+    <w:p/>
+    <w:p/>
+    <w:p/>
+    <w:p/>
+    <w:p/>
+    <w:p/>
+    <w:p/>
+    <w:p/>
+    <w:p/>
+    <w:p/>
     <w:p>
       <w:pPr>
         <w:pStyle w:val="Heading1"/>
-      </w:pPr>
-    </w:p>
-    <w:p>
-      <w:pPr>
-        <w:pStyle w:val="Heading1"/>
-      </w:pPr>
-    </w:p>
-    <w:p/>
-    <w:p>
-      <w:pPr>
-        <w:pStyle w:val="Heading1"/>
-      </w:pPr>
-      <w:bookmarkStart w:id="3" w:name="_Toc33781826"/>
-      <w:r>
-        <w:t>Objective and Aim</w:t>
-      </w:r>
-      <w:bookmarkEnd w:id="3"/>
+        <w:numPr>
+          <w:ilvl w:val="0"/>
+          <w:numId w:val="8"/>
+        </w:numPr>
+        <w:ind w:left="426" w:hanging="426"/>
+      </w:pPr>
+      <w:bookmarkStart w:id="5" w:name="_Toc33788286"/>
+      <w:r>
+        <w:t>Objective a</w:t>
+      </w:r>
+      <w:r>
+        <w:t>nd Aim</w:t>
+      </w:r>
+      <w:bookmarkEnd w:id="5"/>
     </w:p>
     <w:p/>
     <w:p>
@@ -6002,7 +6701,6 @@
         </w:rPr>
       </w:pPr>
       <w:r>
-        <w:lastRenderedPageBreak/>
         <w:pict>
           <v:shapetype id="_x0000_t75" coordsize="21600,21600" o:spt="75" o:preferrelative="t" path="m@4@5l@4@11@9@11@9@5xe" filled="f" stroked="f">
             <v:stroke joinstyle="miter"/>
@@ -6023,7 +6721,7 @@
             <v:path o:extrusionok="f" gradientshapeok="t" o:connecttype="rect"/>
             <o:lock v:ext="edit" aspectratio="t"/>
           </v:shapetype>
-          <v:shape id="_x0000_i1025" type="#_x0000_t75" style="width:468.3pt;height:249.8pt">
+          <v:shape id="_x0000_i1025" type="#_x0000_t75" style="width:378.6pt;height:202.2pt">
             <v:imagedata r:id="rId7" o:title="aim"/>
           </v:shape>
         </w:pict>
@@ -6047,39 +6745,14 @@
     </w:p>
     <w:p>
       <w:pPr>
-        <w:ind w:left="360"/>
-        <w:rPr>
-          <w:b/>
-        </w:rPr>
-      </w:pPr>
-    </w:p>
-    <w:p>
-      <w:pPr>
-        <w:ind w:left="360"/>
-        <w:rPr>
-          <w:b/>
-        </w:rPr>
-      </w:pPr>
-    </w:p>
-    <w:p>
-      <w:pPr>
-        <w:rPr>
-          <w:b/>
-        </w:rPr>
-      </w:pPr>
-    </w:p>
-    <w:p>
-      <w:pPr>
-        <w:rPr>
-          <w:b/>
-        </w:rPr>
-      </w:pPr>
-    </w:p>
-    <w:p>
-      <w:pPr>
         <w:pStyle w:val="Heading1"/>
-      </w:pPr>
-      <w:bookmarkStart w:id="4" w:name="_Toc33781827"/>
+        <w:numPr>
+          <w:ilvl w:val="0"/>
+          <w:numId w:val="8"/>
+        </w:numPr>
+        <w:ind w:left="284" w:hanging="284"/>
+      </w:pPr>
+      <w:bookmarkStart w:id="6" w:name="_Toc33788287"/>
       <w:r>
         <w:t>Requirements</w:t>
       </w:r>
@@ -6089,7 +6762,7 @@
       <w:r>
         <w:t>(as for now)</w:t>
       </w:r>
-      <w:bookmarkEnd w:id="4"/>
+      <w:bookmarkEnd w:id="6"/>
       <w:r>
         <w:t xml:space="preserve"> </w:t>
       </w:r>
@@ -6212,178 +6885,404 @@
         <w:t>4. Smartphone Application (if used on smartphone)</w:t>
       </w:r>
     </w:p>
+    <w:p>
+      <w:pPr>
+        <w:pStyle w:val="Heading1"/>
+      </w:pPr>
+      <w:bookmarkStart w:id="7" w:name="_Toc33788288"/>
+      <w:r>
+        <w:t>6. Data flow Diagrams</w:t>
+      </w:r>
+      <w:bookmarkEnd w:id="7"/>
+    </w:p>
     <w:p/>
     <w:p/>
     <w:p/>
     <w:p>
       <w:pPr>
-        <w:pStyle w:val="ListParagraph"/>
-        <w:rPr>
-          <w:b/>
-        </w:rPr>
-      </w:pPr>
-    </w:p>
-    <w:p>
-      <w:pPr>
-        <w:pStyle w:val="ListParagraph"/>
-        <w:rPr>
-          <w:b/>
-        </w:rPr>
-      </w:pPr>
-    </w:p>
-    <w:p>
-      <w:pPr>
-        <w:pStyle w:val="ListParagraph"/>
-        <w:rPr>
-          <w:b/>
-        </w:rPr>
-      </w:pPr>
-    </w:p>
-    <w:p>
-      <w:pPr>
-        <w:pStyle w:val="ListParagraph"/>
-        <w:rPr>
-          <w:b/>
-        </w:rPr>
-      </w:pPr>
-    </w:p>
-    <w:p>
-      <w:pPr>
-        <w:pStyle w:val="ListParagraph"/>
-        <w:rPr>
-          <w:b/>
-        </w:rPr>
-      </w:pPr>
-    </w:p>
-    <w:p>
-      <w:pPr>
-        <w:pStyle w:val="ListParagraph"/>
-        <w:rPr>
-          <w:b/>
-        </w:rPr>
-      </w:pPr>
-    </w:p>
-    <w:p>
-      <w:pPr>
-        <w:pStyle w:val="ListParagraph"/>
-        <w:rPr>
-          <w:b/>
-        </w:rPr>
-      </w:pPr>
-    </w:p>
-    <w:p>
-      <w:pPr>
-        <w:pStyle w:val="ListParagraph"/>
-        <w:rPr>
-          <w:b/>
-        </w:rPr>
-      </w:pPr>
-    </w:p>
-    <w:p>
-      <w:pPr>
-        <w:pStyle w:val="ListParagraph"/>
-        <w:rPr>
-          <w:b/>
-        </w:rPr>
-      </w:pPr>
-    </w:p>
-    <w:p>
-      <w:pPr>
-        <w:pStyle w:val="ListParagraph"/>
-        <w:rPr>
-          <w:b/>
-        </w:rPr>
-      </w:pPr>
-    </w:p>
-    <w:p>
-      <w:pPr>
-        <w:pStyle w:val="ListParagraph"/>
-        <w:rPr>
-          <w:b/>
-        </w:rPr>
-      </w:pPr>
-    </w:p>
-    <w:p>
-      <w:pPr>
-        <w:pStyle w:val="ListParagraph"/>
-        <w:rPr>
-          <w:b/>
-        </w:rPr>
-      </w:pPr>
-    </w:p>
-    <w:p>
-      <w:pPr>
-        <w:pStyle w:val="ListParagraph"/>
-        <w:rPr>
-          <w:b/>
-        </w:rPr>
-      </w:pPr>
-    </w:p>
-    <w:p>
-      <w:pPr>
-        <w:pStyle w:val="ListParagraph"/>
-        <w:rPr>
-          <w:b/>
-        </w:rPr>
-      </w:pPr>
-    </w:p>
-    <w:p>
-      <w:pPr>
-        <w:pStyle w:val="ListParagraph"/>
-        <w:rPr>
-          <w:b/>
-        </w:rPr>
-      </w:pPr>
-    </w:p>
-    <w:p>
-      <w:pPr>
-        <w:pStyle w:val="ListParagraph"/>
-        <w:rPr>
-          <w:b/>
-        </w:rPr>
-      </w:pPr>
-    </w:p>
-    <w:p>
-      <w:pPr>
-        <w:pStyle w:val="ListParagraph"/>
-        <w:rPr>
-          <w:b/>
-        </w:rPr>
-      </w:pPr>
-    </w:p>
-    <w:p>
-      <w:pPr>
-        <w:pStyle w:val="ListParagraph"/>
-        <w:rPr>
-          <w:b/>
-        </w:rPr>
-      </w:pPr>
-    </w:p>
-    <w:p>
-      <w:pPr>
-        <w:pStyle w:val="ListParagraph"/>
-        <w:rPr>
-          <w:b/>
-        </w:rPr>
-      </w:pPr>
-    </w:p>
-    <w:p>
-      <w:pPr>
-        <w:pStyle w:val="ListParagraph"/>
-        <w:rPr>
-          <w:b/>
-        </w:rPr>
-      </w:pPr>
+        <w:jc w:val="center"/>
+      </w:pPr>
+      <w:r>
+        <w:pict>
+          <v:shape id="_x0000_i1026" type="#_x0000_t75" style="width:484.2pt;height:142.2pt">
+            <v:imagedata r:id="rId8" o:title="lv 0"/>
+          </v:shape>
+        </w:pict>
+      </w:r>
+    </w:p>
+    <w:p/>
+    <w:p>
+      <w:pPr>
+        <w:jc w:val="center"/>
+      </w:pPr>
+      <w:r>
+        <w:rPr>
+          <w:noProof/>
+          <w:lang w:val="en-IN" w:eastAsia="en-IN"/>
+        </w:rPr>
+        <mc:AlternateContent>
+          <mc:Choice Requires="wps">
+            <w:drawing>
+              <wp:anchor distT="45720" distB="45720" distL="114300" distR="114300" simplePos="0" relativeHeight="251663360" behindDoc="0" locked="0" layoutInCell="1" allowOverlap="1" wp14:anchorId="512F4818" wp14:editId="1DEDA02E">
+                <wp:simplePos x="0" y="0"/>
+                <wp:positionH relativeFrom="margin">
+                  <wp:align>center</wp:align>
+                </wp:positionH>
+                <wp:positionV relativeFrom="paragraph">
+                  <wp:posOffset>3768090</wp:posOffset>
+                </wp:positionV>
+                <wp:extent cx="2360930" cy="1404620"/>
+                <wp:effectExtent l="0" t="0" r="22860" b="13970"/>
+                <wp:wrapSquare wrapText="bothSides"/>
+                <wp:docPr id="217" name="Text Box 2"/>
+                <wp:cNvGraphicFramePr>
+                  <a:graphicFrameLocks xmlns:a="http://schemas.openxmlformats.org/drawingml/2006/main"/>
+                </wp:cNvGraphicFramePr>
+                <a:graphic xmlns:a="http://schemas.openxmlformats.org/drawingml/2006/main">
+                  <a:graphicData uri="http://schemas.microsoft.com/office/word/2010/wordprocessingShape">
+                    <wps:wsp>
+                      <wps:cNvSpPr txBox="1">
+                        <a:spLocks noChangeArrowheads="1"/>
+                      </wps:cNvSpPr>
+                      <wps:spPr bwMode="auto">
+                        <a:xfrm>
+                          <a:off x="0" y="0"/>
+                          <a:ext cx="2360930" cy="1404620"/>
+                        </a:xfrm>
+                        <a:prstGeom prst="rect">
+                          <a:avLst/>
+                        </a:prstGeom>
+                        <a:solidFill>
+                          <a:srgbClr val="FFFFFF"/>
+                        </a:solidFill>
+                        <a:ln w="9525">
+                          <a:solidFill>
+                            <a:schemeClr val="bg1"/>
+                          </a:solidFill>
+                          <a:miter lim="800000"/>
+                          <a:headEnd/>
+                          <a:tailEnd/>
+                        </a:ln>
+                      </wps:spPr>
+                      <wps:txbx>
+                        <w:txbxContent>
+                          <w:p>
+                            <w:pPr>
+                              <w:jc w:val="center"/>
+                              <w:rPr>
+                                <w:b/>
+                              </w:rPr>
+                            </w:pPr>
+                            <w:r>
+                              <w:rPr>
+                                <w:b/>
+                              </w:rPr>
+                              <w:t>DFD LEVEL 1</w:t>
+                            </w:r>
+                          </w:p>
+                        </w:txbxContent>
+                      </wps:txbx>
+                      <wps:bodyPr rot="0" vert="horz" wrap="square" lIns="91440" tIns="45720" rIns="91440" bIns="45720" anchor="t" anchorCtr="0">
+                        <a:spAutoFit/>
+                      </wps:bodyPr>
+                    </wps:wsp>
+                  </a:graphicData>
+                </a:graphic>
+                <wp14:sizeRelH relativeFrom="margin">
+                  <wp14:pctWidth>40000</wp14:pctWidth>
+                </wp14:sizeRelH>
+                <wp14:sizeRelV relativeFrom="margin">
+                  <wp14:pctHeight>20000</wp14:pctHeight>
+                </wp14:sizeRelV>
+              </wp:anchor>
+            </w:drawing>
+          </mc:Choice>
+          <mc:Fallback>
+            <w:pict>
+              <v:shape w14:anchorId="512F4818" id="Text Box 2" o:spid="_x0000_s1057" type="#_x0000_t202" style="position:absolute;left:0;text-align:left;margin-left:0;margin-top:296.7pt;width:185.9pt;height:110.6pt;z-index:251663360;visibility:visible;mso-wrap-style:square;mso-width-percent:400;mso-height-percent:200;mso-wrap-distance-left:9pt;mso-wrap-distance-top:3.6pt;mso-wrap-distance-right:9pt;mso-wrap-distance-bottom:3.6pt;mso-position-horizontal:center;mso-position-horizontal-relative:margin;mso-position-vertical:absolute;mso-position-vertical-relative:text;mso-width-percent:400;mso-height-percent:200;mso-width-relative:margin;mso-height-relative:margin;v-text-anchor:top" o:gfxdata="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" strokecolor="white [3212]">
+                <v:textbox style="mso-fit-shape-to-text:t">
+                  <w:txbxContent>
+                    <w:p>
+                      <w:pPr>
+                        <w:jc w:val="center"/>
+                        <w:rPr>
+                          <w:b/>
+                        </w:rPr>
+                      </w:pPr>
+                      <w:r>
+                        <w:rPr>
+                          <w:b/>
+                        </w:rPr>
+                        <w:t>DFD LEVEL 1</w:t>
+                      </w:r>
+                    </w:p>
+                  </w:txbxContent>
+                </v:textbox>
+                <w10:wrap type="square" anchorx="margin"/>
+              </v:shape>
+            </w:pict>
+          </mc:Fallback>
+        </mc:AlternateContent>
+      </w:r>
+      <w:r>
+        <w:rPr>
+          <w:noProof/>
+          <w:lang w:val="en-IN" w:eastAsia="en-IN"/>
+        </w:rPr>
+        <w:drawing>
+          <wp:inline distT="0" distB="0" distL="0" distR="0">
+            <wp:extent cx="6053241" cy="3604260"/>
+            <wp:effectExtent l="0" t="0" r="5080" b="0"/>
+            <wp:docPr id="33" name="Picture 33" descr="C:\Users\ASUS\Desktop\lv 1.png"/>
+            <wp:cNvGraphicFramePr>
+              <a:graphicFrameLocks xmlns:a="http://schemas.openxmlformats.org/drawingml/2006/main" noChangeAspect="1"/>
+            </wp:cNvGraphicFramePr>
+            <a:graphic xmlns:a="http://schemas.openxmlformats.org/drawingml/2006/main">
+              <a:graphicData uri="http://schemas.openxmlformats.org/drawingml/2006/picture">
+                <pic:pic xmlns:pic="http://schemas.openxmlformats.org/drawingml/2006/picture">
+                  <pic:nvPicPr>
+                    <pic:cNvPr id="0" name="Picture 5" descr="C:\Users\ASUS\Desktop\lv 1.png"/>
+                    <pic:cNvPicPr>
+                      <a:picLocks noChangeAspect="1" noChangeArrowheads="1"/>
+                    </pic:cNvPicPr>
+                  </pic:nvPicPr>
+                  <pic:blipFill>
+                    <a:blip r:embed="rId9">
+                      <a:extLst>
+                        <a:ext uri="{28A0092B-C50C-407E-A947-70E740481C1C}">
+                          <a14:useLocalDpi xmlns:a14="http://schemas.microsoft.com/office/drawing/2010/main" val="0"/>
+                        </a:ext>
+                      </a:extLst>
+                    </a:blip>
+                    <a:srcRect/>
+                    <a:stretch>
+                      <a:fillRect/>
+                    </a:stretch>
+                  </pic:blipFill>
+                  <pic:spPr bwMode="auto">
+                    <a:xfrm>
+                      <a:off x="0" y="0"/>
+                      <a:ext cx="6063318" cy="3610260"/>
+                    </a:xfrm>
+                    <a:prstGeom prst="rect">
+                      <a:avLst/>
+                    </a:prstGeom>
+                    <a:noFill/>
+                    <a:ln>
+                      <a:noFill/>
+                    </a:ln>
+                  </pic:spPr>
+                </pic:pic>
+              </a:graphicData>
+            </a:graphic>
+          </wp:inline>
+        </w:drawing>
+      </w:r>
+    </w:p>
+    <w:p>
+      <w:r>
+        <w:rPr>
+          <w:noProof/>
+          <w:lang w:val="en-IN" w:eastAsia="en-IN"/>
+        </w:rPr>
+        <w:drawing>
+          <wp:inline distT="0" distB="0" distL="0" distR="0">
+            <wp:extent cx="6187018" cy="3093720"/>
+            <wp:effectExtent l="0" t="0" r="4445" b="0"/>
+            <wp:docPr id="34" name="Picture 34" descr="C:\Users\ASUS\Desktop\lv 2.png"/>
+            <wp:cNvGraphicFramePr>
+              <a:graphicFrameLocks xmlns:a="http://schemas.openxmlformats.org/drawingml/2006/main" noChangeAspect="1"/>
+            </wp:cNvGraphicFramePr>
+            <a:graphic xmlns:a="http://schemas.openxmlformats.org/drawingml/2006/main">
+              <a:graphicData uri="http://schemas.openxmlformats.org/drawingml/2006/picture">
+                <pic:pic xmlns:pic="http://schemas.openxmlformats.org/drawingml/2006/picture">
+                  <pic:nvPicPr>
+                    <pic:cNvPr id="0" name="Picture 6" descr="C:\Users\ASUS\Desktop\lv 2.png"/>
+                    <pic:cNvPicPr>
+                      <a:picLocks noChangeAspect="1" noChangeArrowheads="1"/>
+                    </pic:cNvPicPr>
+                  </pic:nvPicPr>
+                  <pic:blipFill>
+                    <a:blip r:embed="rId10" cstate="print">
+                      <a:extLst>
+                        <a:ext uri="{28A0092B-C50C-407E-A947-70E740481C1C}">
+                          <a14:useLocalDpi xmlns:a14="http://schemas.microsoft.com/office/drawing/2010/main" val="0"/>
+                        </a:ext>
+                      </a:extLst>
+                    </a:blip>
+                    <a:srcRect/>
+                    <a:stretch>
+                      <a:fillRect/>
+                    </a:stretch>
+                  </pic:blipFill>
+                  <pic:spPr bwMode="auto">
+                    <a:xfrm>
+                      <a:off x="0" y="0"/>
+                      <a:ext cx="6189235" cy="3094829"/>
+                    </a:xfrm>
+                    <a:prstGeom prst="rect">
+                      <a:avLst/>
+                    </a:prstGeom>
+                    <a:noFill/>
+                    <a:ln>
+                      <a:noFill/>
+                    </a:ln>
+                  </pic:spPr>
+                </pic:pic>
+              </a:graphicData>
+            </a:graphic>
+          </wp:inline>
+        </w:drawing>
+      </w:r>
     </w:p>
     <w:p>
       <w:pPr>
         <w:pStyle w:val="Heading1"/>
       </w:pPr>
-      <w:bookmarkStart w:id="5" w:name="_Toc33781828"/>
-      <w:r>
-        <w:t>Statistics:</w:t>
-      </w:r>
-      <w:bookmarkEnd w:id="5"/>
+    </w:p>
+    <w:p>
+      <w:pPr>
+        <w:pStyle w:val="Heading1"/>
+      </w:pPr>
+      <w:bookmarkStart w:id="8" w:name="_Toc33788289"/>
+      <w:r>
+        <w:rPr>
+          <w:noProof/>
+          <w:lang w:val="en-IN" w:eastAsia="en-IN"/>
+        </w:rPr>
+        <mc:AlternateContent>
+          <mc:Choice Requires="wps">
+            <w:drawing>
+              <wp:anchor distT="45720" distB="45720" distL="114300" distR="114300" simplePos="0" relativeHeight="251665408" behindDoc="0" locked="0" layoutInCell="1" allowOverlap="1" wp14:anchorId="701FE5E6" wp14:editId="12C3A4A4">
+                <wp:simplePos x="0" y="0"/>
+                <wp:positionH relativeFrom="margin">
+                  <wp:align>center</wp:align>
+                </wp:positionH>
+                <wp:positionV relativeFrom="paragraph">
+                  <wp:posOffset>160020</wp:posOffset>
+                </wp:positionV>
+                <wp:extent cx="2360930" cy="1404620"/>
+                <wp:effectExtent l="0" t="0" r="22860" b="13970"/>
+                <wp:wrapSquare wrapText="bothSides"/>
+                <wp:docPr id="35" name="Text Box 2"/>
+                <wp:cNvGraphicFramePr>
+                  <a:graphicFrameLocks xmlns:a="http://schemas.openxmlformats.org/drawingml/2006/main"/>
+                </wp:cNvGraphicFramePr>
+                <a:graphic xmlns:a="http://schemas.openxmlformats.org/drawingml/2006/main">
+                  <a:graphicData uri="http://schemas.microsoft.com/office/word/2010/wordprocessingShape">
+                    <wps:wsp>
+                      <wps:cNvSpPr txBox="1">
+                        <a:spLocks noChangeArrowheads="1"/>
+                      </wps:cNvSpPr>
+                      <wps:spPr bwMode="auto">
+                        <a:xfrm>
+                          <a:off x="0" y="0"/>
+                          <a:ext cx="2360930" cy="1404620"/>
+                        </a:xfrm>
+                        <a:prstGeom prst="rect">
+                          <a:avLst/>
+                        </a:prstGeom>
+                        <a:solidFill>
+                          <a:srgbClr val="FFFFFF"/>
+                        </a:solidFill>
+                        <a:ln w="9525">
+                          <a:solidFill>
+                            <a:schemeClr val="bg1"/>
+                          </a:solidFill>
+                          <a:miter lim="800000"/>
+                          <a:headEnd/>
+                          <a:tailEnd/>
+                        </a:ln>
+                      </wps:spPr>
+                      <wps:txbx>
+                        <w:txbxContent>
+                          <w:p>
+                            <w:pPr>
+                              <w:jc w:val="center"/>
+                              <w:rPr>
+                                <w:b/>
+                              </w:rPr>
+                            </w:pPr>
+                            <w:r>
+                              <w:rPr>
+                                <w:b/>
+                              </w:rPr>
+                              <w:t>DFD LEVEL</w:t>
+                            </w:r>
+                            <w:r>
+                              <w:rPr>
+                                <w:b/>
+                              </w:rPr>
+                              <w:t xml:space="preserve"> 2</w:t>
+                            </w:r>
+                          </w:p>
+                        </w:txbxContent>
+                      </wps:txbx>
+                      <wps:bodyPr rot="0" vert="horz" wrap="square" lIns="91440" tIns="45720" rIns="91440" bIns="45720" anchor="t" anchorCtr="0">
+                        <a:spAutoFit/>
+                      </wps:bodyPr>
+                    </wps:wsp>
+                  </a:graphicData>
+                </a:graphic>
+                <wp14:sizeRelH relativeFrom="margin">
+                  <wp14:pctWidth>40000</wp14:pctWidth>
+                </wp14:sizeRelH>
+                <wp14:sizeRelV relativeFrom="margin">
+                  <wp14:pctHeight>20000</wp14:pctHeight>
+                </wp14:sizeRelV>
+              </wp:anchor>
+            </w:drawing>
+          </mc:Choice>
+          <mc:Fallback>
+            <w:pict>
+              <v:shape w14:anchorId="701FE5E6" id="_x0000_s1058" type="#_x0000_t202" style="position:absolute;margin-left:0;margin-top:12.6pt;width:185.9pt;height:110.6pt;z-index:251665408;visibility:visible;mso-wrap-style:square;mso-width-percent:400;mso-height-percent:200;mso-wrap-distance-left:9pt;mso-wrap-distance-top:3.6pt;mso-wrap-distance-right:9pt;mso-wrap-distance-bottom:3.6pt;mso-position-horizontal:center;mso-position-horizontal-relative:margin;mso-position-vertical:absolute;mso-position-vertical-relative:text;mso-width-percent:400;mso-height-percent:200;mso-width-relative:margin;mso-height-relative:margin;v-text-anchor:top" o:gfxdata="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" strokecolor="white [3212]">
+                <v:textbox style="mso-fit-shape-to-text:t">
+                  <w:txbxContent>
+                    <w:p>
+                      <w:pPr>
+                        <w:jc w:val="center"/>
+                        <w:rPr>
+                          <w:b/>
+                        </w:rPr>
+                      </w:pPr>
+                      <w:r>
+                        <w:rPr>
+                          <w:b/>
+                        </w:rPr>
+                        <w:t>DFD LEVEL</w:t>
+                      </w:r>
+                      <w:r>
+                        <w:rPr>
+                          <w:b/>
+                        </w:rPr>
+                        <w:t xml:space="preserve"> 2</w:t>
+                      </w:r>
+                    </w:p>
+                  </w:txbxContent>
+                </v:textbox>
+                <w10:wrap type="square" anchorx="margin"/>
+              </v:shape>
+            </w:pict>
+          </mc:Fallback>
+        </mc:AlternateContent>
+      </w:r>
+      <w:bookmarkEnd w:id="8"/>
+    </w:p>
+    <w:p>
+      <w:pPr>
+        <w:pStyle w:val="Heading1"/>
+      </w:pPr>
+    </w:p>
+    <w:p/>
+    <w:p>
+      <w:pPr>
+        <w:pStyle w:val="Heading1"/>
+      </w:pPr>
+      <w:bookmarkStart w:id="9" w:name="_Toc33788290"/>
+      <w:r>
+        <w:t>Statistics</w:t>
+      </w:r>
+      <w:bookmarkEnd w:id="9"/>
     </w:p>
     <w:p>
       <w:r>
@@ -6541,76 +7440,6 @@
     </w:p>
     <w:p/>
     <w:p/>
-    <w:p>
-      <w:pPr>
-        <w:pStyle w:val="Heading1"/>
-        <w:rPr>
-          <w:shd w:val="clear" w:color="auto" w:fill="FFFFFF"/>
-        </w:rPr>
-      </w:pPr>
-      <w:bookmarkStart w:id="6" w:name="_Toc33781829"/>
-      <w:r>
-        <w:rPr>
-          <w:shd w:val="clear" w:color="auto" w:fill="FFFFFF"/>
-        </w:rPr>
-        <w:t>Manifestos for Agile Software Development</w:t>
-      </w:r>
-      <w:bookmarkEnd w:id="6"/>
-    </w:p>
-    <w:p>
-      <w:pPr>
-        <w:rPr>
-          <w:shd w:val="clear" w:color="auto" w:fill="FFFFFF"/>
-        </w:rPr>
-      </w:pPr>
-    </w:p>
-    <w:p>
-      <w:r>
-        <w:rPr>
-          <w:b/>
-        </w:rPr>
-        <w:t>Individuals and interactions</w:t>
-      </w:r>
-      <w:r>
-        <w:t> over processes and tools</w:t>
-      </w:r>
-      <w:r>
-        <w:br/>
-      </w:r>
-      <w:r>
-        <w:rPr>
-          <w:b/>
-        </w:rPr>
-        <w:t>Working software</w:t>
-      </w:r>
-      <w:r>
-        <w:t> over comprehensive documentation</w:t>
-      </w:r>
-      <w:r>
-        <w:br/>
-      </w:r>
-      <w:r>
-        <w:rPr>
-          <w:b/>
-        </w:rPr>
-        <w:t>Customer collaboration</w:t>
-      </w:r>
-      <w:r>
-        <w:t> over contract negotiation</w:t>
-      </w:r>
-      <w:r>
-        <w:br/>
-      </w:r>
-      <w:r>
-        <w:rPr>
-          <w:b/>
-        </w:rPr>
-        <w:t>Responding to change</w:t>
-      </w:r>
-      <w:r>
-        <w:t> over following a plan</w:t>
-      </w:r>
-    </w:p>
     <w:p/>
     <w:p/>
     <w:p>
@@ -6684,6 +7513,12 @@
 <file path=word/numbering.xml><?xml version="1.0" encoding="utf-8"?>
 <w:numbering xmlns:wpc="http://schemas.microsoft.com/office/word/2010/wordprocessingCanvas" xmlns:mc="http://schemas.openxmlformats.org/markup-compatibility/2006" xmlns:o="urn:schemas-microsoft-com:office:office" xmlns:r="http://schemas.openxmlformats.org/officeDocument/2006/relationships" xmlns:m="http://schemas.openxmlformats.org/officeDocument/2006/math" xmlns:v="urn:schemas-microsoft-com:vml" xmlns:wp14="http://schemas.microsoft.com/office/word/2010/wordprocessingDrawing" xmlns:wp="http://schemas.openxmlformats.org/drawingml/2006/wordprocessingDrawing" xmlns:w10="urn:schemas-microsoft-com:office:word" xmlns:w="http://schemas.openxmlformats.org/wordprocessingml/2006/main" xmlns:w14="http://schemas.microsoft.com/office/word/2010/wordml" xmlns:w15="http://schemas.microsoft.com/office/word/2012/wordml" xmlns:wpg="http://schemas.microsoft.com/office/word/2010/wordprocessingGroup" xmlns:wpi="http://schemas.microsoft.com/office/word/2010/wordprocessingInk" xmlns:wne="http://schemas.microsoft.com/office/word/2006/wordml" xmlns:wps="http://schemas.microsoft.com/office/word/2010/wordprocessingShape" mc:Ignorable="w14 w15 wp14">
   <w:abstractNum w:abstractNumId="0" w15:restartNumberingAfterBreak="0">
+    <w:nsid w:val="030B75EC"/>
+    <w:multiLevelType w:val="hybridMultilevel"/>
+    <w:tmpl w:val="7200DBB0"/>
+    <w:numStyleLink w:val="BulletBig"/>
+  </w:abstractNum>
+  <w:abstractNum w:abstractNumId="1" w15:restartNumberingAfterBreak="0">
     <w:nsid w:val="0CAA05C8"/>
     <w:multiLevelType w:val="hybridMultilevel"/>
     <w:tmpl w:val="1090C22E"/>
@@ -6769,7 +7604,7 @@
       </w:pPr>
     </w:lvl>
   </w:abstractNum>
-  <w:abstractNum w:abstractNumId="1" w15:restartNumberingAfterBreak="0">
+  <w:abstractNum w:abstractNumId="2" w15:restartNumberingAfterBreak="0">
     <w:nsid w:val="13B405EE"/>
     <w:multiLevelType w:val="multilevel"/>
     <w:tmpl w:val="71C0570C"/>
@@ -6918,7 +7753,7 @@
       </w:rPr>
     </w:lvl>
   </w:abstractNum>
-  <w:abstractNum w:abstractNumId="2" w15:restartNumberingAfterBreak="0">
+  <w:abstractNum w:abstractNumId="3" w15:restartNumberingAfterBreak="0">
     <w:nsid w:val="39176600"/>
     <w:multiLevelType w:val="hybridMultilevel"/>
     <w:tmpl w:val="CC5C930C"/>
@@ -7031,7 +7866,256 @@
       </w:rPr>
     </w:lvl>
   </w:abstractNum>
-  <w:abstractNum w:abstractNumId="3" w15:restartNumberingAfterBreak="0">
+  <w:abstractNum w:abstractNumId="4" w15:restartNumberingAfterBreak="0">
+    <w:nsid w:val="3E917113"/>
+    <w:multiLevelType w:val="hybridMultilevel"/>
+    <w:tmpl w:val="7200DBB0"/>
+    <w:styleLink w:val="BulletBig"/>
+    <w:lvl w:ilvl="0" w:tplc="9D38DC72">
+      <w:start w:val="1"/>
+      <w:numFmt w:val="bullet"/>
+      <w:lvlText w:val="•"/>
+      <w:lvlJc w:val="left"/>
+      <w:pPr>
+        <w:ind w:left="240" w:hanging="240"/>
+      </w:pPr>
+      <w:rPr>
+        <w:rFonts w:hAnsi="Arial Unicode MS"/>
+        <w:caps w:val="0"/>
+        <w:smallCaps w:val="0"/>
+        <w:strike w:val="0"/>
+        <w:dstrike w:val="0"/>
+        <w:outline w:val="0"/>
+        <w:emboss w:val="0"/>
+        <w:imprint w:val="0"/>
+        <w:spacing w:val="0"/>
+        <w:w w:val="100"/>
+        <w:kern w:val="0"/>
+        <w:position w:val="0"/>
+        <w:sz w:val="26"/>
+        <w:szCs w:val="26"/>
+        <w:highlight w:val="none"/>
+        <w:vertAlign w:val="baseline"/>
+      </w:rPr>
+    </w:lvl>
+    <w:lvl w:ilvl="1" w:tplc="81F28340">
+      <w:start w:val="1"/>
+      <w:numFmt w:val="bullet"/>
+      <w:lvlText w:val="•"/>
+      <w:lvlJc w:val="left"/>
+      <w:pPr>
+        <w:ind w:left="480" w:hanging="240"/>
+      </w:pPr>
+      <w:rPr>
+        <w:rFonts w:hAnsi="Arial Unicode MS"/>
+        <w:caps w:val="0"/>
+        <w:smallCaps w:val="0"/>
+        <w:strike w:val="0"/>
+        <w:dstrike w:val="0"/>
+        <w:outline w:val="0"/>
+        <w:emboss w:val="0"/>
+        <w:imprint w:val="0"/>
+        <w:spacing w:val="0"/>
+        <w:w w:val="100"/>
+        <w:kern w:val="0"/>
+        <w:position w:val="0"/>
+        <w:sz w:val="26"/>
+        <w:szCs w:val="26"/>
+        <w:highlight w:val="none"/>
+        <w:vertAlign w:val="baseline"/>
+      </w:rPr>
+    </w:lvl>
+    <w:lvl w:ilvl="2" w:tplc="BF547ADA">
+      <w:start w:val="1"/>
+      <w:numFmt w:val="bullet"/>
+      <w:lvlText w:val="•"/>
+      <w:lvlJc w:val="left"/>
+      <w:pPr>
+        <w:ind w:left="720" w:hanging="240"/>
+      </w:pPr>
+      <w:rPr>
+        <w:rFonts w:hAnsi="Arial Unicode MS"/>
+        <w:caps w:val="0"/>
+        <w:smallCaps w:val="0"/>
+        <w:strike w:val="0"/>
+        <w:dstrike w:val="0"/>
+        <w:outline w:val="0"/>
+        <w:emboss w:val="0"/>
+        <w:imprint w:val="0"/>
+        <w:spacing w:val="0"/>
+        <w:w w:val="100"/>
+        <w:kern w:val="0"/>
+        <w:position w:val="0"/>
+        <w:sz w:val="26"/>
+        <w:szCs w:val="26"/>
+        <w:highlight w:val="none"/>
+        <w:vertAlign w:val="baseline"/>
+      </w:rPr>
+    </w:lvl>
+    <w:lvl w:ilvl="3" w:tplc="99524D1C">
+      <w:start w:val="1"/>
+      <w:numFmt w:val="bullet"/>
+      <w:lvlText w:val="•"/>
+      <w:lvlJc w:val="left"/>
+      <w:pPr>
+        <w:ind w:left="960" w:hanging="240"/>
+      </w:pPr>
+      <w:rPr>
+        <w:rFonts w:hAnsi="Arial Unicode MS"/>
+        <w:caps w:val="0"/>
+        <w:smallCaps w:val="0"/>
+        <w:strike w:val="0"/>
+        <w:dstrike w:val="0"/>
+        <w:outline w:val="0"/>
+        <w:emboss w:val="0"/>
+        <w:imprint w:val="0"/>
+        <w:spacing w:val="0"/>
+        <w:w w:val="100"/>
+        <w:kern w:val="0"/>
+        <w:position w:val="0"/>
+        <w:sz w:val="26"/>
+        <w:szCs w:val="26"/>
+        <w:highlight w:val="none"/>
+        <w:vertAlign w:val="baseline"/>
+      </w:rPr>
+    </w:lvl>
+    <w:lvl w:ilvl="4" w:tplc="AA2CECF4">
+      <w:start w:val="1"/>
+      <w:numFmt w:val="bullet"/>
+      <w:lvlText w:val="•"/>
+      <w:lvlJc w:val="left"/>
+      <w:pPr>
+        <w:ind w:left="1200" w:hanging="240"/>
+      </w:pPr>
+      <w:rPr>
+        <w:rFonts w:hAnsi="Arial Unicode MS"/>
+        <w:caps w:val="0"/>
+        <w:smallCaps w:val="0"/>
+        <w:strike w:val="0"/>
+        <w:dstrike w:val="0"/>
+        <w:outline w:val="0"/>
+        <w:emboss w:val="0"/>
+        <w:imprint w:val="0"/>
+        <w:spacing w:val="0"/>
+        <w:w w:val="100"/>
+        <w:kern w:val="0"/>
+        <w:position w:val="0"/>
+        <w:sz w:val="26"/>
+        <w:szCs w:val="26"/>
+        <w:highlight w:val="none"/>
+        <w:vertAlign w:val="baseline"/>
+      </w:rPr>
+    </w:lvl>
+    <w:lvl w:ilvl="5" w:tplc="ED185FCE">
+      <w:start w:val="1"/>
+      <w:numFmt w:val="bullet"/>
+      <w:lvlText w:val="•"/>
+      <w:lvlJc w:val="left"/>
+      <w:pPr>
+        <w:ind w:left="1440" w:hanging="240"/>
+      </w:pPr>
+      <w:rPr>
+        <w:rFonts w:hAnsi="Arial Unicode MS"/>
+        <w:caps w:val="0"/>
+        <w:smallCaps w:val="0"/>
+        <w:strike w:val="0"/>
+        <w:dstrike w:val="0"/>
+        <w:outline w:val="0"/>
+        <w:emboss w:val="0"/>
+        <w:imprint w:val="0"/>
+        <w:spacing w:val="0"/>
+        <w:w w:val="100"/>
+        <w:kern w:val="0"/>
+        <w:position w:val="0"/>
+        <w:sz w:val="26"/>
+        <w:szCs w:val="26"/>
+        <w:highlight w:val="none"/>
+        <w:vertAlign w:val="baseline"/>
+      </w:rPr>
+    </w:lvl>
+    <w:lvl w:ilvl="6" w:tplc="D66A3FD4">
+      <w:start w:val="1"/>
+      <w:numFmt w:val="bullet"/>
+      <w:lvlText w:val="•"/>
+      <w:lvlJc w:val="left"/>
+      <w:pPr>
+        <w:ind w:left="1680" w:hanging="240"/>
+      </w:pPr>
+      <w:rPr>
+        <w:rFonts w:hAnsi="Arial Unicode MS"/>
+        <w:caps w:val="0"/>
+        <w:smallCaps w:val="0"/>
+        <w:strike w:val="0"/>
+        <w:dstrike w:val="0"/>
+        <w:outline w:val="0"/>
+        <w:emboss w:val="0"/>
+        <w:imprint w:val="0"/>
+        <w:spacing w:val="0"/>
+        <w:w w:val="100"/>
+        <w:kern w:val="0"/>
+        <w:position w:val="0"/>
+        <w:sz w:val="26"/>
+        <w:szCs w:val="26"/>
+        <w:highlight w:val="none"/>
+        <w:vertAlign w:val="baseline"/>
+      </w:rPr>
+    </w:lvl>
+    <w:lvl w:ilvl="7" w:tplc="27DEC278">
+      <w:start w:val="1"/>
+      <w:numFmt w:val="bullet"/>
+      <w:lvlText w:val="•"/>
+      <w:lvlJc w:val="left"/>
+      <w:pPr>
+        <w:ind w:left="1920" w:hanging="240"/>
+      </w:pPr>
+      <w:rPr>
+        <w:rFonts w:hAnsi="Arial Unicode MS"/>
+        <w:caps w:val="0"/>
+        <w:smallCaps w:val="0"/>
+        <w:strike w:val="0"/>
+        <w:dstrike w:val="0"/>
+        <w:outline w:val="0"/>
+        <w:emboss w:val="0"/>
+        <w:imprint w:val="0"/>
+        <w:spacing w:val="0"/>
+        <w:w w:val="100"/>
+        <w:kern w:val="0"/>
+        <w:position w:val="0"/>
+        <w:sz w:val="26"/>
+        <w:szCs w:val="26"/>
+        <w:highlight w:val="none"/>
+        <w:vertAlign w:val="baseline"/>
+      </w:rPr>
+    </w:lvl>
+    <w:lvl w:ilvl="8" w:tplc="24369CA2">
+      <w:start w:val="1"/>
+      <w:numFmt w:val="bullet"/>
+      <w:lvlText w:val="•"/>
+      <w:lvlJc w:val="left"/>
+      <w:pPr>
+        <w:ind w:left="2160" w:hanging="240"/>
+      </w:pPr>
+      <w:rPr>
+        <w:rFonts w:hAnsi="Arial Unicode MS"/>
+        <w:caps w:val="0"/>
+        <w:smallCaps w:val="0"/>
+        <w:strike w:val="0"/>
+        <w:dstrike w:val="0"/>
+        <w:outline w:val="0"/>
+        <w:emboss w:val="0"/>
+        <w:imprint w:val="0"/>
+        <w:spacing w:val="0"/>
+        <w:w w:val="100"/>
+        <w:kern w:val="0"/>
+        <w:position w:val="0"/>
+        <w:sz w:val="26"/>
+        <w:szCs w:val="26"/>
+        <w:highlight w:val="none"/>
+        <w:vertAlign w:val="baseline"/>
+      </w:rPr>
+    </w:lvl>
+  </w:abstractNum>
+  <w:abstractNum w:abstractNumId="5" w15:restartNumberingAfterBreak="0">
     <w:nsid w:val="57B336BD"/>
     <w:multiLevelType w:val="hybridMultilevel"/>
     <w:tmpl w:val="7A129956"/>
@@ -7144,7 +8228,128 @@
       </w:rPr>
     </w:lvl>
   </w:abstractNum>
-  <w:abstractNum w:abstractNumId="4" w15:restartNumberingAfterBreak="0">
+  <w:abstractNum w:abstractNumId="6" w15:restartNumberingAfterBreak="0">
+    <w:nsid w:val="5C1F62F4"/>
+    <w:multiLevelType w:val="multilevel"/>
+    <w:tmpl w:val="FFD8B0C2"/>
+    <w:lvl w:ilvl="0">
+      <w:start w:val="1"/>
+      <w:numFmt w:val="decimal"/>
+      <w:lvlText w:val="%1."/>
+      <w:lvlJc w:val="left"/>
+      <w:pPr>
+        <w:ind w:left="720" w:hanging="360"/>
+      </w:pPr>
+      <w:rPr>
+        <w:rFonts w:hint="default"/>
+      </w:rPr>
+    </w:lvl>
+    <w:lvl w:ilvl="1">
+      <w:start w:val="1"/>
+      <w:numFmt w:val="decimal"/>
+      <w:isLgl/>
+      <w:lvlText w:val="%1.%2"/>
+      <w:lvlJc w:val="left"/>
+      <w:pPr>
+        <w:ind w:left="840" w:hanging="480"/>
+      </w:pPr>
+      <w:rPr>
+        <w:rFonts w:hint="default"/>
+      </w:rPr>
+    </w:lvl>
+    <w:lvl w:ilvl="2">
+      <w:start w:val="1"/>
+      <w:numFmt w:val="decimal"/>
+      <w:isLgl/>
+      <w:lvlText w:val="%1.%2.%3"/>
+      <w:lvlJc w:val="left"/>
+      <w:pPr>
+        <w:ind w:left="1080" w:hanging="720"/>
+      </w:pPr>
+      <w:rPr>
+        <w:rFonts w:hint="default"/>
+      </w:rPr>
+    </w:lvl>
+    <w:lvl w:ilvl="3">
+      <w:start w:val="1"/>
+      <w:numFmt w:val="decimal"/>
+      <w:isLgl/>
+      <w:lvlText w:val="%1.%2.%3.%4"/>
+      <w:lvlJc w:val="left"/>
+      <w:pPr>
+        <w:ind w:left="1080" w:hanging="720"/>
+      </w:pPr>
+      <w:rPr>
+        <w:rFonts w:hint="default"/>
+      </w:rPr>
+    </w:lvl>
+    <w:lvl w:ilvl="4">
+      <w:start w:val="1"/>
+      <w:numFmt w:val="decimal"/>
+      <w:isLgl/>
+      <w:lvlText w:val="%1.%2.%3.%4.%5"/>
+      <w:lvlJc w:val="left"/>
+      <w:pPr>
+        <w:ind w:left="1440" w:hanging="1080"/>
+      </w:pPr>
+      <w:rPr>
+        <w:rFonts w:hint="default"/>
+      </w:rPr>
+    </w:lvl>
+    <w:lvl w:ilvl="5">
+      <w:start w:val="1"/>
+      <w:numFmt w:val="decimal"/>
+      <w:isLgl/>
+      <w:lvlText w:val="%1.%2.%3.%4.%5.%6"/>
+      <w:lvlJc w:val="left"/>
+      <w:pPr>
+        <w:ind w:left="1440" w:hanging="1080"/>
+      </w:pPr>
+      <w:rPr>
+        <w:rFonts w:hint="default"/>
+      </w:rPr>
+    </w:lvl>
+    <w:lvl w:ilvl="6">
+      <w:start w:val="1"/>
+      <w:numFmt w:val="decimal"/>
+      <w:isLgl/>
+      <w:lvlText w:val="%1.%2.%3.%4.%5.%6.%7"/>
+      <w:lvlJc w:val="left"/>
+      <w:pPr>
+        <w:ind w:left="1800" w:hanging="1440"/>
+      </w:pPr>
+      <w:rPr>
+        <w:rFonts w:hint="default"/>
+      </w:rPr>
+    </w:lvl>
+    <w:lvl w:ilvl="7">
+      <w:start w:val="1"/>
+      <w:numFmt w:val="decimal"/>
+      <w:isLgl/>
+      <w:lvlText w:val="%1.%2.%3.%4.%5.%6.%7.%8"/>
+      <w:lvlJc w:val="left"/>
+      <w:pPr>
+        <w:ind w:left="1800" w:hanging="1440"/>
+      </w:pPr>
+      <w:rPr>
+        <w:rFonts w:hint="default"/>
+      </w:rPr>
+    </w:lvl>
+    <w:lvl w:ilvl="8">
+      <w:start w:val="1"/>
+      <w:numFmt w:val="decimal"/>
+      <w:isLgl/>
+      <w:lvlText w:val="%1.%2.%3.%4.%5.%6.%7.%8.%9"/>
+      <w:lvlJc w:val="left"/>
+      <w:pPr>
+        <w:ind w:left="1800" w:hanging="1440"/>
+      </w:pPr>
+      <w:rPr>
+        <w:rFonts w:hint="default"/>
+      </w:rPr>
+    </w:lvl>
+  </w:abstractNum>
+  <w:abstractNum w:abstractNumId="7" w15:restartNumberingAfterBreak="0">
     <w:nsid w:val="65121DDE"/>
     <w:multiLevelType w:val="hybridMultilevel"/>
     <w:tmpl w:val="EB86F500"/>
@@ -7257,7 +8462,7 @@
       </w:rPr>
     </w:lvl>
   </w:abstractNum>
-  <w:abstractNum w:abstractNumId="5" w15:restartNumberingAfterBreak="0">
+  <w:abstractNum w:abstractNumId="8" w15:restartNumberingAfterBreak="0">
     <w:nsid w:val="715C2456"/>
     <w:multiLevelType w:val="hybridMultilevel"/>
     <w:tmpl w:val="A7F6395E"/>
@@ -7370,7 +8575,7 @@
       </w:rPr>
     </w:lvl>
   </w:abstractNum>
-  <w:abstractNum w:abstractNumId="6" w15:restartNumberingAfterBreak="0">
+  <w:abstractNum w:abstractNumId="9" w15:restartNumberingAfterBreak="0">
     <w:nsid w:val="7AC351CC"/>
     <w:multiLevelType w:val="multilevel"/>
     <w:tmpl w:val="75023B1C"/>
@@ -7520,25 +8725,34 @@
     </w:lvl>
   </w:abstractNum>
   <w:num w:numId="1">
-    <w:abstractNumId w:val="0"/>
+    <w:abstractNumId w:val="1"/>
   </w:num>
   <w:num w:numId="2">
+    <w:abstractNumId w:val="8"/>
+  </w:num>
+  <w:num w:numId="3">
     <w:abstractNumId w:val="5"/>
   </w:num>
-  <w:num w:numId="3">
+  <w:num w:numId="4">
+    <w:abstractNumId w:val="2"/>
+  </w:num>
+  <w:num w:numId="5">
+    <w:abstractNumId w:val="9"/>
+  </w:num>
+  <w:num w:numId="6">
     <w:abstractNumId w:val="3"/>
   </w:num>
-  <w:num w:numId="4">
-    <w:abstractNumId w:val="1"/>
+  <w:num w:numId="7">
+    <w:abstractNumId w:val="7"/>
   </w:num>
-  <w:num w:numId="5">
+  <w:num w:numId="8">
     <w:abstractNumId w:val="6"/>
   </w:num>
-  <w:num w:numId="6">
-    <w:abstractNumId w:val="2"/>
+  <w:num w:numId="9">
+    <w:abstractNumId w:val="4"/>
   </w:num>
-  <w:num w:numId="7">
-    <w:abstractNumId w:val="4"/>
+  <w:num w:numId="10">
+    <w:abstractNumId w:val="0"/>
   </w:num>
 </w:numbering>
 </file>
@@ -7958,6 +9172,28 @@
       <w:szCs w:val="32"/>
     </w:rPr>
   </w:style>
+  <w:style w:type="paragraph" w:styleId="Heading2">
+    <w:name w:val="heading 2"/>
+    <w:basedOn w:val="Normal"/>
+    <w:next w:val="Normal"/>
+    <w:link w:val="Heading2Char"/>
+    <w:uiPriority w:val="9"/>
+    <w:unhideWhenUsed/>
+    <w:qFormat/>
+    <w:rsid w:val="00A021A0"/>
+    <w:pPr>
+      <w:keepNext/>
+      <w:keepLines/>
+      <w:spacing w:before="40" w:after="0"/>
+      <w:outlineLvl w:val="1"/>
+    </w:pPr>
+    <w:rPr>
+      <w:rFonts w:asciiTheme="majorHAnsi" w:eastAsiaTheme="majorEastAsia" w:hAnsiTheme="majorHAnsi" w:cstheme="majorBidi"/>
+      <w:color w:val="2E74B5" w:themeColor="accent1" w:themeShade="BF"/>
+      <w:sz w:val="26"/>
+      <w:szCs w:val="26"/>
+    </w:rPr>
+  </w:style>
   <w:style w:type="character" w:default="1" w:styleId="DefaultParagraphFont">
     <w:name w:val="Default Paragraph Font"/>
     <w:uiPriority w:val="1"/>
@@ -8174,6 +9410,28 @@
       <w:b/>
       <w:bCs/>
     </w:rPr>
+  </w:style>
+  <w:style w:type="character" w:customStyle="1" w:styleId="Heading2Char">
+    <w:name w:val="Heading 2 Char"/>
+    <w:basedOn w:val="DefaultParagraphFont"/>
+    <w:link w:val="Heading2"/>
+    <w:uiPriority w:val="9"/>
+    <w:rsid w:val="00A021A0"/>
+    <w:rPr>
+      <w:rFonts w:asciiTheme="majorHAnsi" w:eastAsiaTheme="majorEastAsia" w:hAnsiTheme="majorHAnsi" w:cstheme="majorBidi"/>
+      <w:color w:val="2E74B5" w:themeColor="accent1" w:themeShade="BF"/>
+      <w:sz w:val="26"/>
+      <w:szCs w:val="26"/>
+    </w:rPr>
+  </w:style>
+  <w:style w:type="numbering" w:customStyle="1" w:styleId="BulletBig">
+    <w:name w:val="Bullet Big"/>
+    <w:rsid w:val="00E17B3E"/>
+    <w:pPr>
+      <w:numPr>
+        <w:numId w:val="9"/>
+      </w:numPr>
+    </w:pPr>
   </w:style>
 </w:styles>
 </file>
@@ -8444,7 +9702,7 @@
 </file>
 
 <file path=customXml/itemProps1.xml><?xml version="1.0" encoding="utf-8"?>
-<ds:datastoreItem xmlns:ds="http://schemas.openxmlformats.org/officeDocument/2006/customXml" ds:itemID="{31CBAABA-960B-45A1-B4DF-C58CE74B7906}">
+<ds:datastoreItem xmlns:ds="http://schemas.openxmlformats.org/officeDocument/2006/customXml" ds:itemID="{F1EC94BA-1489-4E20-841A-37F21F477D44}">
   <ds:schemaRefs>
     <ds:schemaRef ds:uri="http://schemas.openxmlformats.org/officeDocument/2006/bibliography"/>
   </ds:schemaRefs>

</xml_diff>

<commit_message>
Updated document and methodology
</commit_message>
<xml_diff>
--- a/AR-VR PaaS ver 4.0.docx
+++ b/AR-VR PaaS ver 4.0.docx
@@ -4553,7 +4553,17 @@
                 <w:sz w:val="40"/>
                 <w:szCs w:val="40"/>
               </w:rPr>
-              <w:t>Maybank</w:t>
+              <w:t>May</w:t>
+            </w:r>
+            <w:bookmarkStart w:id="0" w:name="_GoBack"/>
+            <w:bookmarkEnd w:id="0"/>
+            <w:r>
+              <w:rPr>
+                <w:b/>
+                <w:sz w:val="40"/>
+                <w:szCs w:val="40"/>
+              </w:rPr>
+              <w:t>ank</w:t>
             </w:r>
             <w:r>
               <w:rPr>
@@ -4813,7 +4823,7 @@
             </w:rPr>
             <w:fldChar w:fldCharType="separate"/>
           </w:r>
-          <w:hyperlink w:anchor="_Toc33788282" w:history="1">
+          <w:hyperlink w:anchor="_Toc33788814" w:history="1">
             <w:r>
               <w:rPr>
                 <w:rStyle w:val="Hyperlink"/>
@@ -4855,7 +4865,7 @@
                 <w:noProof/>
                 <w:webHidden/>
               </w:rPr>
-              <w:instrText xml:space="preserve"> PAGEREF _Toc33788282 \h </w:instrText>
+              <w:instrText xml:space="preserve"> PAGEREF _Toc33788814 \h </w:instrText>
             </w:r>
             <w:r>
               <w:rPr>
@@ -4899,7 +4909,7 @@
               <w:lang w:val="en-IN" w:eastAsia="en-IN"/>
             </w:rPr>
           </w:pPr>
-          <w:hyperlink w:anchor="_Toc33788283" w:history="1">
+          <w:hyperlink w:anchor="_Toc33788815" w:history="1">
             <w:r>
               <w:rPr>
                 <w:rStyle w:val="Hyperlink"/>
@@ -4941,7 +4951,7 @@
                 <w:noProof/>
                 <w:webHidden/>
               </w:rPr>
-              <w:instrText xml:space="preserve"> PAGEREF _Toc33788283 \h </w:instrText>
+              <w:instrText xml:space="preserve"> PAGEREF _Toc33788815 \h </w:instrText>
             </w:r>
             <w:r>
               <w:rPr>
@@ -4985,7 +4995,7 @@
               <w:lang w:val="en-IN" w:eastAsia="en-IN"/>
             </w:rPr>
           </w:pPr>
-          <w:hyperlink w:anchor="_Toc33788284" w:history="1">
+          <w:hyperlink w:anchor="_Toc33788816" w:history="1">
             <w:r>
               <w:rPr>
                 <w:rStyle w:val="Hyperlink"/>
@@ -5028,7 +5038,7 @@
                 <w:noProof/>
                 <w:webHidden/>
               </w:rPr>
-              <w:instrText xml:space="preserve"> PAGEREF _Toc33788284 \h </w:instrText>
+              <w:instrText xml:space="preserve"> PAGEREF _Toc33788816 \h </w:instrText>
             </w:r>
             <w:r>
               <w:rPr>
@@ -5072,7 +5082,7 @@
               <w:lang w:val="en-IN" w:eastAsia="en-IN"/>
             </w:rPr>
           </w:pPr>
-          <w:hyperlink w:anchor="_Toc33788285" w:history="1">
+          <w:hyperlink w:anchor="_Toc33788817" w:history="1">
             <w:r>
               <w:rPr>
                 <w:rStyle w:val="Hyperlink"/>
@@ -5114,7 +5124,7 @@
                 <w:noProof/>
                 <w:webHidden/>
               </w:rPr>
-              <w:instrText xml:space="preserve"> PAGEREF _Toc33788285 \h </w:instrText>
+              <w:instrText xml:space="preserve"> PAGEREF _Toc33788817 \h </w:instrText>
             </w:r>
             <w:r>
               <w:rPr>
@@ -5158,7 +5168,7 @@
               <w:lang w:val="en-IN" w:eastAsia="en-IN"/>
             </w:rPr>
           </w:pPr>
-          <w:hyperlink w:anchor="_Toc33788286" w:history="1">
+          <w:hyperlink w:anchor="_Toc33788818" w:history="1">
             <w:r>
               <w:rPr>
                 <w:rStyle w:val="Hyperlink"/>
@@ -5200,7 +5210,7 @@
                 <w:noProof/>
                 <w:webHidden/>
               </w:rPr>
-              <w:instrText xml:space="preserve"> PAGEREF _Toc33788286 \h </w:instrText>
+              <w:instrText xml:space="preserve"> PAGEREF _Toc33788818 \h </w:instrText>
             </w:r>
             <w:r>
               <w:rPr>
@@ -5244,7 +5254,7 @@
               <w:lang w:val="en-IN" w:eastAsia="en-IN"/>
             </w:rPr>
           </w:pPr>
-          <w:hyperlink w:anchor="_Toc33788287" w:history="1">
+          <w:hyperlink w:anchor="_Toc33788819" w:history="1">
             <w:r>
               <w:rPr>
                 <w:rStyle w:val="Hyperlink"/>
@@ -5286,7 +5296,7 @@
                 <w:noProof/>
                 <w:webHidden/>
               </w:rPr>
-              <w:instrText xml:space="preserve"> PAGEREF _Toc33788287 \h </w:instrText>
+              <w:instrText xml:space="preserve"> PAGEREF _Toc33788819 \h </w:instrText>
             </w:r>
             <w:r>
               <w:rPr>
@@ -5329,7 +5339,7 @@
               <w:lang w:val="en-IN" w:eastAsia="en-IN"/>
             </w:rPr>
           </w:pPr>
-          <w:hyperlink w:anchor="_Toc33788288" w:history="1">
+          <w:hyperlink w:anchor="_Toc33788820" w:history="1">
             <w:r>
               <w:rPr>
                 <w:rStyle w:val="Hyperlink"/>
@@ -5356,7 +5366,7 @@
                 <w:noProof/>
                 <w:webHidden/>
               </w:rPr>
-              <w:instrText xml:space="preserve"> PAGEREF _Toc33788288 \h </w:instrText>
+              <w:instrText xml:space="preserve"> PAGEREF _Toc33788820 \h </w:instrText>
             </w:r>
             <w:r>
               <w:rPr>
@@ -5399,7 +5409,14 @@
               <w:lang w:val="en-IN" w:eastAsia="en-IN"/>
             </w:rPr>
           </w:pPr>
-          <w:hyperlink w:anchor="_Toc33788289" w:history="1">
+          <w:hyperlink w:anchor="_Toc33788821" w:history="1">
+            <w:r>
+              <w:rPr>
+                <w:rStyle w:val="Hyperlink"/>
+                <w:noProof/>
+              </w:rPr>
+              <w:t>Statistics</w:t>
+            </w:r>
             <w:r>
               <w:rPr>
                 <w:noProof/>
@@ -5419,77 +5436,7 @@
                 <w:noProof/>
                 <w:webHidden/>
               </w:rPr>
-              <w:instrText xml:space="preserve"> PAGEREF _Toc33788289 \h </w:instrText>
-            </w:r>
-            <w:r>
-              <w:rPr>
-                <w:noProof/>
-                <w:webHidden/>
-              </w:rPr>
-            </w:r>
-            <w:r>
-              <w:rPr>
-                <w:noProof/>
-                <w:webHidden/>
-              </w:rPr>
-              <w:fldChar w:fldCharType="separate"/>
-            </w:r>
-            <w:r>
-              <w:rPr>
-                <w:noProof/>
-                <w:webHidden/>
-              </w:rPr>
-              <w:t>9</w:t>
-            </w:r>
-            <w:r>
-              <w:rPr>
-                <w:noProof/>
-                <w:webHidden/>
-              </w:rPr>
-              <w:fldChar w:fldCharType="end"/>
-            </w:r>
-          </w:hyperlink>
-        </w:p>
-        <w:p>
-          <w:pPr>
-            <w:pStyle w:val="TOC1"/>
-            <w:tabs>
-              <w:tab w:val="right" w:leader="dot" w:pos="9350"/>
-            </w:tabs>
-            <w:rPr>
-              <w:rFonts w:cstheme="minorBidi"/>
-              <w:noProof/>
-              <w:lang w:val="en-IN" w:eastAsia="en-IN"/>
-            </w:rPr>
-          </w:pPr>
-          <w:hyperlink w:anchor="_Toc33788290" w:history="1">
-            <w:r>
-              <w:rPr>
-                <w:rStyle w:val="Hyperlink"/>
-                <w:noProof/>
-              </w:rPr>
-              <w:t>Statistics</w:t>
-            </w:r>
-            <w:r>
-              <w:rPr>
-                <w:noProof/>
-                <w:webHidden/>
-              </w:rPr>
-              <w:tab/>
-            </w:r>
-            <w:r>
-              <w:rPr>
-                <w:noProof/>
-                <w:webHidden/>
-              </w:rPr>
-              <w:fldChar w:fldCharType="begin"/>
-            </w:r>
-            <w:r>
-              <w:rPr>
-                <w:noProof/>
-                <w:webHidden/>
-              </w:rPr>
-              <w:instrText xml:space="preserve"> PAGEREF _Toc33788290 \h </w:instrText>
+              <w:instrText xml:space="preserve"> PAGEREF _Toc33788821 \h </w:instrText>
             </w:r>
             <w:r>
               <w:rPr>
@@ -5546,8 +5493,6 @@
       <w:pPr>
         <w:pStyle w:val="Heading1"/>
       </w:pPr>
-      <w:bookmarkStart w:id="0" w:name="_GoBack"/>
-      <w:bookmarkEnd w:id="0"/>
     </w:p>
     <w:p>
       <w:pPr>
@@ -5606,7 +5551,7 @@
         </w:numPr>
         <w:ind w:left="284"/>
       </w:pPr>
-      <w:bookmarkStart w:id="1" w:name="_Toc33788282"/>
+      <w:bookmarkStart w:id="1" w:name="_Toc33788814"/>
       <w:r>
         <w:t>ABSTRACT</w:t>
       </w:r>
@@ -5968,7 +5913,7 @@
         </w:numPr>
         <w:ind w:left="426" w:hanging="426"/>
       </w:pPr>
-      <w:bookmarkStart w:id="2" w:name="_Toc33788283"/>
+      <w:bookmarkStart w:id="2" w:name="_Toc33788815"/>
       <w:r>
         <w:t>Introduction</w:t>
       </w:r>
@@ -6203,7 +6148,7 @@
           <w:shd w:val="clear" w:color="auto" w:fill="FFFFFF"/>
         </w:rPr>
       </w:pPr>
-      <w:bookmarkStart w:id="3" w:name="_Toc33788284"/>
+      <w:bookmarkStart w:id="3" w:name="_Toc33788816"/>
       <w:r>
         <w:rPr>
           <w:shd w:val="clear" w:color="auto" w:fill="FFFFFF"/>
@@ -6373,7 +6318,7 @@
         </w:numPr>
         <w:ind w:left="284" w:hanging="284"/>
       </w:pPr>
-      <w:bookmarkStart w:id="4" w:name="_Toc33788285"/>
+      <w:bookmarkStart w:id="4" w:name="_Toc33788817"/>
       <w:r>
         <w:t>Methodology</w:t>
       </w:r>
@@ -6582,10 +6527,7 @@
     <w:p>
       <w:pPr>
         <w:pStyle w:val="Body"/>
-        <w:numPr>
-          <w:ilvl w:val="0"/>
-          <w:numId w:val="10"/>
-        </w:numPr>
+        <w:ind w:left="240"/>
         <w:rPr>
           <w:rFonts w:ascii="Calibri" w:hAnsi="Calibri" w:cs="Calibri"/>
         </w:rPr>
@@ -6604,6 +6546,7 @@
     <w:p/>
     <w:p/>
     <w:p/>
+    <w:p/>
     <w:p>
       <w:pPr>
         <w:pStyle w:val="Heading1"/>
@@ -6613,7 +6556,7 @@
         </w:numPr>
         <w:ind w:left="426" w:hanging="426"/>
       </w:pPr>
-      <w:bookmarkStart w:id="5" w:name="_Toc33788286"/>
+      <w:bookmarkStart w:id="5" w:name="_Toc33788818"/>
       <w:r>
         <w:t>Objective a</w:t>
       </w:r>
@@ -6752,7 +6695,7 @@
         </w:numPr>
         <w:ind w:left="284" w:hanging="284"/>
       </w:pPr>
-      <w:bookmarkStart w:id="6" w:name="_Toc33788287"/>
+      <w:bookmarkStart w:id="6" w:name="_Toc33788819"/>
       <w:r>
         <w:t>Requirements</w:t>
       </w:r>
@@ -6889,7 +6832,7 @@
       <w:pPr>
         <w:pStyle w:val="Heading1"/>
       </w:pPr>
-      <w:bookmarkStart w:id="7" w:name="_Toc33788288"/>
+      <w:bookmarkStart w:id="7" w:name="_Toc33788820"/>
       <w:r>
         <w:t>6. Data flow Diagrams</w:t>
       </w:r>
@@ -7141,10 +7084,6 @@
       </w:pPr>
     </w:p>
     <w:p>
-      <w:pPr>
-        <w:pStyle w:val="Heading1"/>
-      </w:pPr>
-      <w:bookmarkStart w:id="8" w:name="_Toc33788289"/>
       <w:r>
         <w:rPr>
           <w:noProof/>
@@ -7266,23 +7205,22 @@
           </mc:Fallback>
         </mc:AlternateContent>
       </w:r>
+    </w:p>
+    <w:p>
+      <w:pPr>
+        <w:pStyle w:val="Heading1"/>
+      </w:pPr>
+    </w:p>
+    <w:p/>
+    <w:p>
+      <w:pPr>
+        <w:pStyle w:val="Heading1"/>
+      </w:pPr>
+      <w:bookmarkStart w:id="8" w:name="_Toc33788821"/>
+      <w:r>
+        <w:t>Statistics</w:t>
+      </w:r>
       <w:bookmarkEnd w:id="8"/>
-    </w:p>
-    <w:p>
-      <w:pPr>
-        <w:pStyle w:val="Heading1"/>
-      </w:pPr>
-    </w:p>
-    <w:p/>
-    <w:p>
-      <w:pPr>
-        <w:pStyle w:val="Heading1"/>
-      </w:pPr>
-      <w:bookmarkStart w:id="9" w:name="_Toc33788290"/>
-      <w:r>
-        <w:t>Statistics</w:t>
-      </w:r>
-      <w:bookmarkEnd w:id="9"/>
     </w:p>
     <w:p>
       <w:r>
@@ -8231,7 +8169,7 @@
   <w:abstractNum w:abstractNumId="6" w15:restartNumberingAfterBreak="0">
     <w:nsid w:val="5C1F62F4"/>
     <w:multiLevelType w:val="multilevel"/>
-    <w:tmpl w:val="FFD8B0C2"/>
+    <w:tmpl w:val="6B2864F4"/>
     <w:lvl w:ilvl="0">
       <w:start w:val="1"/>
       <w:numFmt w:val="decimal"/>
@@ -8259,15 +8197,14 @@
     </w:lvl>
     <w:lvl w:ilvl="2">
       <w:start w:val="1"/>
-      <w:numFmt w:val="decimal"/>
-      <w:isLgl/>
-      <w:lvlText w:val="%1.%2.%3"/>
+      <w:numFmt w:val="bullet"/>
+      <w:lvlText w:val=""/>
       <w:lvlJc w:val="left"/>
       <w:pPr>
         <w:ind w:left="1080" w:hanging="720"/>
       </w:pPr>
       <w:rPr>
-        <w:rFonts w:hint="default"/>
+        <w:rFonts w:ascii="Symbol" w:hAnsi="Symbol" w:hint="default"/>
       </w:rPr>
     </w:lvl>
     <w:lvl w:ilvl="3">
@@ -9702,7 +9639,7 @@
 </file>
 
 <file path=customXml/itemProps1.xml><?xml version="1.0" encoding="utf-8"?>
-<ds:datastoreItem xmlns:ds="http://schemas.openxmlformats.org/officeDocument/2006/customXml" ds:itemID="{F1EC94BA-1489-4E20-841A-37F21F477D44}">
+<ds:datastoreItem xmlns:ds="http://schemas.openxmlformats.org/officeDocument/2006/customXml" ds:itemID="{47912DC7-BF27-4821-ADA7-B0A6286A877F}">
   <ds:schemaRefs>
     <ds:schemaRef ds:uri="http://schemas.openxmlformats.org/officeDocument/2006/bibliography"/>
   </ds:schemaRefs>

</xml_diff>